<commit_message>
changes after coding session with Mark and James
</commit_message>
<xml_diff>
--- a/docassemble/LLAW33012023S1UC2/data/templates/UC2_Jinja.docx
+++ b/docassemble/LLAW33012023S1UC2/data/templates/UC2_Jinja.docx
@@ -347,132 +347,126 @@
           <w:szCs w:val="24"/>
         </w:rPr>
       </w:pPr>
+      <w:r>
+        <w:rPr>
+          <w:color w:val="FF0000"/>
+          <w:sz w:val="24"/>
+          <w:szCs w:val="24"/>
+        </w:rPr>
+        <w:t xml:space="preserve">{% if </w:t>
+      </w:r>
+      <w:proofErr w:type="spellStart"/>
+      <w:r>
+        <w:rPr>
+          <w:color w:val="FF0000"/>
+          <w:sz w:val="24"/>
+          <w:szCs w:val="24"/>
+        </w:rPr>
+        <w:t>asked_why</w:t>
+      </w:r>
+      <w:proofErr w:type="spellEnd"/>
+      <w:r>
+        <w:rPr>
+          <w:color w:val="FF0000"/>
+          <w:sz w:val="24"/>
+          <w:szCs w:val="24"/>
+        </w:rPr>
+        <w:t xml:space="preserve"> or </w:t>
+      </w:r>
+      <w:proofErr w:type="spellStart"/>
+      <w:r>
+        <w:rPr>
+          <w:color w:val="FF0000"/>
+          <w:sz w:val="24"/>
+          <w:szCs w:val="24"/>
+        </w:rPr>
+        <w:t>asked_situation</w:t>
+      </w:r>
+      <w:proofErr w:type="spellEnd"/>
+      <w:r>
+        <w:rPr>
+          <w:color w:val="FF0000"/>
+          <w:sz w:val="24"/>
+          <w:szCs w:val="24"/>
+        </w:rPr>
+        <w:t xml:space="preserve"> or </w:t>
+      </w:r>
+      <w:proofErr w:type="spellStart"/>
+      <w:r>
+        <w:rPr>
+          <w:color w:val="FF0000"/>
+          <w:sz w:val="24"/>
+          <w:szCs w:val="24"/>
+        </w:rPr>
+        <w:t>statements_account</w:t>
+      </w:r>
+      <w:proofErr w:type="spellEnd"/>
+      <w:r>
+        <w:rPr>
+          <w:color w:val="FF0000"/>
+          <w:sz w:val="24"/>
+          <w:szCs w:val="24"/>
+        </w:rPr>
+        <w:t xml:space="preserve"> or </w:t>
+      </w:r>
+      <w:proofErr w:type="spellStart"/>
+      <w:r>
+        <w:rPr>
+          <w:color w:val="FF0000"/>
+          <w:sz w:val="24"/>
+          <w:szCs w:val="24"/>
+        </w:rPr>
+        <w:t>actual_expenses</w:t>
+      </w:r>
+      <w:proofErr w:type="spellEnd"/>
+      <w:r>
+        <w:rPr>
+          <w:color w:val="FF0000"/>
+          <w:sz w:val="24"/>
+          <w:szCs w:val="24"/>
+        </w:rPr>
+        <w:t xml:space="preserve"> %}</w:t>
+      </w:r>
     </w:p>
     <w:p>
       <w:pPr>
-        <w:rPr>
-          <w:sz w:val="24"/>
-          <w:szCs w:val="24"/>
-        </w:rPr>
-      </w:pPr>
-      <w:r>
-        <w:rPr>
-          <w:color w:val="FF0000"/>
-          <w:sz w:val="24"/>
-          <w:szCs w:val="24"/>
-        </w:rPr>
-        <w:t xml:space="preserve">{% if </w:t>
-      </w:r>
-      <w:proofErr w:type="spellStart"/>
-      <w:r>
-        <w:rPr>
-          <w:color w:val="FF0000"/>
-          <w:sz w:val="24"/>
-          <w:szCs w:val="24"/>
-        </w:rPr>
-        <w:t>asked_why</w:t>
-      </w:r>
-      <w:proofErr w:type="spellEnd"/>
-      <w:r>
-        <w:rPr>
-          <w:color w:val="FF0000"/>
-          <w:sz w:val="24"/>
-          <w:szCs w:val="24"/>
-        </w:rPr>
-        <w:t xml:space="preserve"> or </w:t>
-      </w:r>
-      <w:proofErr w:type="spellStart"/>
-      <w:r>
-        <w:rPr>
-          <w:color w:val="FF0000"/>
-          <w:sz w:val="24"/>
-          <w:szCs w:val="24"/>
-        </w:rPr>
-        <w:t>asked_situation</w:t>
-      </w:r>
-      <w:proofErr w:type="spellEnd"/>
-      <w:r>
-        <w:rPr>
-          <w:color w:val="FF0000"/>
-          <w:sz w:val="24"/>
-          <w:szCs w:val="24"/>
-        </w:rPr>
-        <w:t xml:space="preserve"> or </w:t>
-      </w:r>
-      <w:proofErr w:type="spellStart"/>
-      <w:r>
-        <w:rPr>
-          <w:color w:val="FF0000"/>
-          <w:sz w:val="24"/>
-          <w:szCs w:val="24"/>
-        </w:rPr>
-        <w:t>statements_account</w:t>
-      </w:r>
-      <w:proofErr w:type="spellEnd"/>
-      <w:r>
-        <w:rPr>
-          <w:color w:val="FF0000"/>
-          <w:sz w:val="24"/>
-          <w:szCs w:val="24"/>
-        </w:rPr>
-        <w:t xml:space="preserve"> or </w:t>
-      </w:r>
-      <w:proofErr w:type="spellStart"/>
-      <w:r>
-        <w:rPr>
-          <w:color w:val="FF0000"/>
-          <w:sz w:val="24"/>
-          <w:szCs w:val="24"/>
-        </w:rPr>
-        <w:t>actual_expenses</w:t>
-      </w:r>
-      <w:proofErr w:type="spellEnd"/>
-      <w:r>
-        <w:rPr>
-          <w:color w:val="FF0000"/>
-          <w:sz w:val="24"/>
-          <w:szCs w:val="24"/>
-        </w:rPr>
-        <w:t xml:space="preserve"> %}</w:t>
+        <w:pStyle w:val="Heading1"/>
+        <w:rPr>
+          <w:sz w:val="28"/>
+          <w:szCs w:val="28"/>
+        </w:rPr>
+      </w:pPr>
+      <w:r>
+        <w:rPr>
+          <w:sz w:val="28"/>
+          <w:szCs w:val="28"/>
+        </w:rPr>
+        <w:t>Lender’s Responsibilities</w:t>
       </w:r>
     </w:p>
     <w:p>
       <w:pPr>
-        <w:pStyle w:val="Heading1"/>
-        <w:rPr>
-          <w:sz w:val="28"/>
-          <w:szCs w:val="28"/>
-        </w:rPr>
-      </w:pPr>
-      <w:r>
-        <w:rPr>
-          <w:sz w:val="28"/>
-          <w:szCs w:val="28"/>
-        </w:rPr>
-        <w:t>Lender’s Responsibilities</w:t>
+        <w:keepNext/>
+        <w:rPr>
+          <w:b/>
+          <w:bCs/>
+          <w:sz w:val="24"/>
+          <w:szCs w:val="24"/>
+        </w:rPr>
+      </w:pPr>
+      <w:r>
+        <w:rPr>
+          <w:b/>
+          <w:bCs/>
+          <w:sz w:val="24"/>
+          <w:szCs w:val="24"/>
+        </w:rPr>
+        <w:t>It is your lender's responsibility to investigate your financial situation before giving you a loan.</w:t>
       </w:r>
     </w:p>
     <w:p>
       <w:pPr>
-        <w:rPr>
-          <w:b/>
-          <w:bCs/>
-          <w:sz w:val="24"/>
-          <w:szCs w:val="24"/>
-        </w:rPr>
-      </w:pPr>
-      <w:r>
-        <w:rPr>
-          <w:b/>
-          <w:bCs/>
-          <w:sz w:val="24"/>
-          <w:szCs w:val="24"/>
-        </w:rPr>
-        <w:t>It is your lender's responsibility to investigate your financial situation before giving you a loan.</w:t>
-      </w:r>
-    </w:p>
-    <w:p>
-      <w:pPr>
+        <w:keepNext/>
         <w:rPr>
           <w:b/>
           <w:bCs/>
@@ -953,6 +947,7 @@
     </w:p>
     <w:p>
       <w:pPr>
+        <w:keepNext/>
         <w:rPr>
           <w:sz w:val="24"/>
           <w:szCs w:val="24"/>
@@ -1372,6 +1367,7 @@
     </w:p>
     <w:p>
       <w:pPr>
+        <w:keepNext/>
         <w:rPr>
           <w:b/>
           <w:bCs/>
@@ -1409,6 +1405,7 @@
     </w:p>
     <w:p>
       <w:pPr>
+        <w:keepNext/>
         <w:rPr>
           <w:sz w:val="24"/>
           <w:szCs w:val="24"/>
@@ -1764,6 +1761,7 @@
     </w:p>
     <w:p>
       <w:pPr>
+        <w:keepNext/>
         <w:rPr>
           <w:b/>
           <w:bCs/>
@@ -1783,6 +1781,7 @@
     </w:p>
     <w:p>
       <w:pPr>
+        <w:keepNext/>
         <w:rPr>
           <w:sz w:val="24"/>
           <w:szCs w:val="24"/>
@@ -3372,8 +3371,9 @@
     <w:link w:val="Heading1Char"/>
     <w:uiPriority w:val="9"/>
     <w:qFormat/>
-    <w:rsid w:val="008960A7"/>
+    <w:rsid w:val="00111092"/>
     <w:pPr>
+      <w:keepNext/>
       <w:pBdr>
         <w:top w:val="single" w:sz="24" w:space="0" w:color="549E39" w:themeColor="accent1"/>
         <w:left w:val="single" w:sz="24" w:space="0" w:color="549E39" w:themeColor="accent1"/>
@@ -3425,8 +3425,9 @@
     <w:uiPriority w:val="9"/>
     <w:unhideWhenUsed/>
     <w:qFormat/>
-    <w:rsid w:val="008960A7"/>
+    <w:rsid w:val="00F34A48"/>
     <w:pPr>
+      <w:keepNext/>
       <w:pBdr>
         <w:top w:val="single" w:sz="6" w:space="2" w:color="549E39" w:themeColor="accent1"/>
       </w:pBdr>
@@ -3604,7 +3605,7 @@
     <w:basedOn w:val="DefaultParagraphFont"/>
     <w:link w:val="Heading1"/>
     <w:uiPriority w:val="9"/>
-    <w:rsid w:val="008960A7"/>
+    <w:rsid w:val="00111092"/>
     <w:rPr>
       <w:caps/>
       <w:color w:val="FFFFFF" w:themeColor="background1"/>
@@ -3709,7 +3710,7 @@
     <w:basedOn w:val="DefaultParagraphFont"/>
     <w:link w:val="Heading3"/>
     <w:uiPriority w:val="9"/>
-    <w:rsid w:val="008960A7"/>
+    <w:rsid w:val="00F34A48"/>
     <w:rPr>
       <w:caps/>
       <w:color w:val="294E1C" w:themeColor="accent1" w:themeShade="7F"/>

</xml_diff>

<commit_message>
edits post meeting with client - and matts recs
</commit_message>
<xml_diff>
--- a/docassemble/LLAW33012023S1UC2/data/templates/UC2_Jinja.docx
+++ b/docassemble/LLAW33012023S1UC2/data/templates/UC2_Jinja.docx
@@ -8,8 +8,8 @@
           <w:noProof/>
         </w:rPr>
         <w:drawing>
-          <wp:inline distT="0" distB="0" distL="0" distR="0" wp14:anchorId="1CF5E817" wp14:editId="08C5A860">
-            <wp:extent cx="2113890" cy="605641"/>
+          <wp:inline distT="0" distB="0" distL="0" distR="0" wp14:anchorId="1CF5E817" wp14:editId="18F674AA">
+            <wp:extent cx="1448790" cy="415086"/>
             <wp:effectExtent l="0" t="0" r="0" b="4445"/>
             <wp:docPr id="2004891732" name="Picture 1"/>
             <wp:cNvGraphicFramePr>
@@ -40,7 +40,7 @@
                   <pic:spPr bwMode="auto">
                     <a:xfrm>
                       <a:off x="0" y="0"/>
-                      <a:ext cx="2139718" cy="613041"/>
+                      <a:ext cx="1569769" cy="449747"/>
                     </a:xfrm>
                     <a:prstGeom prst="rect">
                       <a:avLst/>
@@ -62,16 +62,16 @@
         <w:rPr>
           <w:rFonts w:asciiTheme="majorHAnsi" w:hAnsiTheme="majorHAnsi" w:cstheme="majorHAnsi"/>
           <w:color w:val="549E39" w:themeColor="accent1"/>
-          <w:sz w:val="48"/>
-          <w:szCs w:val="48"/>
+          <w:sz w:val="44"/>
+          <w:szCs w:val="44"/>
         </w:rPr>
       </w:pPr>
       <w:r>
         <w:rPr>
           <w:rFonts w:asciiTheme="majorHAnsi" w:hAnsiTheme="majorHAnsi" w:cstheme="majorHAnsi"/>
           <w:color w:val="549E39" w:themeColor="accent1"/>
-          <w:sz w:val="48"/>
-          <w:szCs w:val="48"/>
+          <w:sz w:val="44"/>
+          <w:szCs w:val="44"/>
         </w:rPr>
         <w:t xml:space="preserve">Responsible Lending Issue Report </w:t>
       </w:r>
@@ -79,73 +79,137 @@
     <w:p>
       <w:pPr>
         <w:rPr>
-          <w:sz w:val="24"/>
-          <w:szCs w:val="24"/>
-        </w:rPr>
-      </w:pPr>
-      <w:r>
-        <w:rPr>
-          <w:sz w:val="24"/>
-          <w:szCs w:val="24"/>
-        </w:rPr>
-        <w:t xml:space="preserve">It is </w:t>
-      </w:r>
-      <w:r>
-        <w:rPr>
-          <w:color w:val="FF0000"/>
-          <w:sz w:val="24"/>
-          <w:szCs w:val="24"/>
-        </w:rPr>
-        <w:t>{%</w:t>
-      </w:r>
-      <w:r>
-        <w:rPr>
-          <w:color w:val="FF0000"/>
-          <w:sz w:val="24"/>
-          <w:szCs w:val="24"/>
-        </w:rPr>
-        <w:t xml:space="preserve"> </w:t>
-      </w:r>
-      <w:r>
-        <w:rPr>
-          <w:color w:val="FF0000"/>
-          <w:sz w:val="24"/>
-          <w:szCs w:val="24"/>
-        </w:rPr>
-        <w:t>if issue_type == 'irresponsible_direction1'</w:t>
-      </w:r>
-      <w:r>
-        <w:rPr>
-          <w:color w:val="FF0000"/>
-          <w:sz w:val="24"/>
-          <w:szCs w:val="24"/>
-        </w:rPr>
-        <w:t xml:space="preserve"> </w:t>
-      </w:r>
-      <w:r>
-        <w:rPr>
-          <w:color w:val="FF0000"/>
-          <w:sz w:val="24"/>
-          <w:szCs w:val="24"/>
-        </w:rPr>
-        <w:t>%}</w:t>
-      </w:r>
-      <w:r>
-        <w:rPr>
-          <w:color w:val="FF0000"/>
-          <w:sz w:val="24"/>
-          <w:szCs w:val="24"/>
-        </w:rPr>
-        <w:t xml:space="preserve"> </w:t>
-      </w:r>
+          <w:i/>
+          <w:iCs/>
+          <w:sz w:val="24"/>
+          <w:szCs w:val="24"/>
+        </w:rPr>
+      </w:pPr>
       <w:r>
         <w:rPr>
           <w:b/>
           <w:bCs/>
-          <w:sz w:val="24"/>
-          <w:szCs w:val="24"/>
-        </w:rPr>
-        <w:t>l</w:t>
+          <w:i/>
+          <w:iCs/>
+          <w:sz w:val="24"/>
+          <w:szCs w:val="24"/>
+        </w:rPr>
+        <w:t xml:space="preserve">Disclaimer: </w:t>
+      </w:r>
+      <w:r>
+        <w:rPr>
+          <w:i/>
+          <w:iCs/>
+          <w:sz w:val="24"/>
+          <w:szCs w:val="24"/>
+        </w:rPr>
+        <w:t xml:space="preserve">This report does not offer legal </w:t>
+      </w:r>
+      <w:r>
+        <w:rPr>
+          <w:i/>
+          <w:iCs/>
+          <w:sz w:val="24"/>
+          <w:szCs w:val="24"/>
+        </w:rPr>
+        <w:t>advice;</w:t>
+      </w:r>
+      <w:r>
+        <w:rPr>
+          <w:i/>
+          <w:iCs/>
+          <w:sz w:val="24"/>
+          <w:szCs w:val="24"/>
+        </w:rPr>
+        <w:t xml:space="preserve"> it only serves as a starting point for seeking professional legal advice.</w:t>
+      </w:r>
+    </w:p>
+    <w:p>
+      <w:pPr>
+        <w:rPr>
+          <w:sz w:val="24"/>
+          <w:szCs w:val="24"/>
+        </w:rPr>
+      </w:pPr>
+      <w:r>
+        <w:rPr>
+          <w:sz w:val="24"/>
+          <w:szCs w:val="24"/>
+        </w:rPr>
+        <w:t xml:space="preserve">Based on the answers you provided, it </w:t>
+      </w:r>
+      <w:r>
+        <w:rPr>
+          <w:sz w:val="24"/>
+          <w:szCs w:val="24"/>
+        </w:rPr>
+        <w:t xml:space="preserve">is </w:t>
+      </w:r>
+      <w:r>
+        <w:rPr>
+          <w:color w:val="FF0000"/>
+          <w:sz w:val="24"/>
+          <w:szCs w:val="24"/>
+        </w:rPr>
+        <w:t>{%</w:t>
+      </w:r>
+      <w:r>
+        <w:rPr>
+          <w:color w:val="FF0000"/>
+          <w:sz w:val="24"/>
+          <w:szCs w:val="24"/>
+        </w:rPr>
+        <w:t xml:space="preserve"> </w:t>
+      </w:r>
+      <w:r>
+        <w:rPr>
+          <w:color w:val="FF0000"/>
+          <w:sz w:val="24"/>
+          <w:szCs w:val="24"/>
+        </w:rPr>
+        <w:t xml:space="preserve">if </w:t>
+      </w:r>
+      <w:proofErr w:type="spellStart"/>
+      <w:r>
+        <w:rPr>
+          <w:color w:val="FF0000"/>
+          <w:sz w:val="24"/>
+          <w:szCs w:val="24"/>
+        </w:rPr>
+        <w:t>issue_type</w:t>
+      </w:r>
+      <w:proofErr w:type="spellEnd"/>
+      <w:r>
+        <w:rPr>
+          <w:color w:val="FF0000"/>
+          <w:sz w:val="24"/>
+          <w:szCs w:val="24"/>
+        </w:rPr>
+        <w:t xml:space="preserve"> == 'irresponsible_direction1'</w:t>
+      </w:r>
+      <w:r>
+        <w:rPr>
+          <w:color w:val="FF0000"/>
+          <w:sz w:val="24"/>
+          <w:szCs w:val="24"/>
+        </w:rPr>
+        <w:t xml:space="preserve"> </w:t>
+      </w:r>
+      <w:r>
+        <w:rPr>
+          <w:color w:val="FF0000"/>
+          <w:sz w:val="24"/>
+          <w:szCs w:val="24"/>
+        </w:rPr>
+        <w:t>%}</w:t>
+      </w:r>
+      <w:r>
+        <w:rPr>
+          <w:color w:val="FF0000"/>
+          <w:sz w:val="24"/>
+          <w:szCs w:val="24"/>
+        </w:rPr>
+        <w:t xml:space="preserve"> </w:t>
       </w:r>
       <w:r>
         <w:rPr>
@@ -154,6 +218,15 @@
           <w:sz w:val="24"/>
           <w:szCs w:val="24"/>
         </w:rPr>
+        <w:t>l</w:t>
+      </w:r>
+      <w:r>
+        <w:rPr>
+          <w:b/>
+          <w:bCs/>
+          <w:sz w:val="24"/>
+          <w:szCs w:val="24"/>
+        </w:rPr>
         <w:t>ikely</w:t>
       </w:r>
       <w:r>
@@ -179,13 +252,59 @@
         </w:rPr>
         <w:t xml:space="preserve"> </w:t>
       </w:r>
-      <w:r>
-        <w:rPr>
-          <w:color w:val="FF0000"/>
-          <w:sz w:val="24"/>
-          <w:szCs w:val="24"/>
-        </w:rPr>
-        <w:t>elif issue_type == 'irresponsible_direction2' or issue_type == 'irresponsible_direction3'</w:t>
+      <w:proofErr w:type="spellStart"/>
+      <w:r>
+        <w:rPr>
+          <w:color w:val="FF0000"/>
+          <w:sz w:val="24"/>
+          <w:szCs w:val="24"/>
+        </w:rPr>
+        <w:t>elif</w:t>
+      </w:r>
+      <w:proofErr w:type="spellEnd"/>
+      <w:r>
+        <w:rPr>
+          <w:color w:val="FF0000"/>
+          <w:sz w:val="24"/>
+          <w:szCs w:val="24"/>
+        </w:rPr>
+        <w:t xml:space="preserve"> </w:t>
+      </w:r>
+      <w:proofErr w:type="spellStart"/>
+      <w:r>
+        <w:rPr>
+          <w:color w:val="FF0000"/>
+          <w:sz w:val="24"/>
+          <w:szCs w:val="24"/>
+        </w:rPr>
+        <w:t>issue_type</w:t>
+      </w:r>
+      <w:proofErr w:type="spellEnd"/>
+      <w:r>
+        <w:rPr>
+          <w:color w:val="FF0000"/>
+          <w:sz w:val="24"/>
+          <w:szCs w:val="24"/>
+        </w:rPr>
+        <w:t xml:space="preserve"> == 'irresponsible_direction2' or </w:t>
+      </w:r>
+      <w:proofErr w:type="spellStart"/>
+      <w:r>
+        <w:rPr>
+          <w:color w:val="FF0000"/>
+          <w:sz w:val="24"/>
+          <w:szCs w:val="24"/>
+        </w:rPr>
+        <w:t>issue_type</w:t>
+      </w:r>
+      <w:proofErr w:type="spellEnd"/>
+      <w:r>
+        <w:rPr>
+          <w:color w:val="FF0000"/>
+          <w:sz w:val="24"/>
+          <w:szCs w:val="24"/>
+        </w:rPr>
+        <w:t xml:space="preserve"> == 'irresponsible_direction3'</w:t>
       </w:r>
       <w:r>
         <w:rPr>
@@ -273,42 +392,184 @@
       </w:pPr>
       <w:r>
         <w:rPr>
-          <w:sz w:val="24"/>
-          <w:szCs w:val="24"/>
-        </w:rPr>
-        <w:t>Take this report with you when you seek legal help as a starting point for understanding your issue.</w:t>
+          <w:color w:val="FF0000"/>
+          <w:sz w:val="24"/>
+          <w:szCs w:val="24"/>
+        </w:rPr>
+        <w:t xml:space="preserve">{% if </w:t>
+      </w:r>
+      <w:proofErr w:type="spellStart"/>
+      <w:r>
+        <w:rPr>
+          <w:color w:val="FF0000"/>
+          <w:sz w:val="24"/>
+          <w:szCs w:val="24"/>
+        </w:rPr>
+        <w:t>asked_why</w:t>
+      </w:r>
+      <w:proofErr w:type="spellEnd"/>
+      <w:r>
+        <w:rPr>
+          <w:color w:val="FF0000"/>
+          <w:sz w:val="24"/>
+          <w:szCs w:val="24"/>
+        </w:rPr>
+        <w:t xml:space="preserve"> or </w:t>
+      </w:r>
+      <w:proofErr w:type="spellStart"/>
+      <w:r>
+        <w:rPr>
+          <w:color w:val="FF0000"/>
+          <w:sz w:val="24"/>
+          <w:szCs w:val="24"/>
+        </w:rPr>
+        <w:t>asked_situation</w:t>
+      </w:r>
+      <w:proofErr w:type="spellEnd"/>
+      <w:r>
+        <w:rPr>
+          <w:color w:val="FF0000"/>
+          <w:sz w:val="24"/>
+          <w:szCs w:val="24"/>
+        </w:rPr>
+        <w:t xml:space="preserve"> or </w:t>
+      </w:r>
+      <w:proofErr w:type="spellStart"/>
+      <w:r>
+        <w:rPr>
+          <w:color w:val="FF0000"/>
+          <w:sz w:val="24"/>
+          <w:szCs w:val="24"/>
+        </w:rPr>
+        <w:t>statements_account</w:t>
+      </w:r>
+      <w:proofErr w:type="spellEnd"/>
+      <w:r>
+        <w:rPr>
+          <w:color w:val="FF0000"/>
+          <w:sz w:val="24"/>
+          <w:szCs w:val="24"/>
+        </w:rPr>
+        <w:t xml:space="preserve"> or </w:t>
+      </w:r>
+      <w:proofErr w:type="spellStart"/>
+      <w:r>
+        <w:rPr>
+          <w:color w:val="FF0000"/>
+          <w:sz w:val="24"/>
+          <w:szCs w:val="24"/>
+        </w:rPr>
+        <w:t>actual_expenses</w:t>
+      </w:r>
+      <w:proofErr w:type="spellEnd"/>
+      <w:r>
+        <w:rPr>
+          <w:color w:val="FF0000"/>
+          <w:sz w:val="24"/>
+          <w:szCs w:val="24"/>
+        </w:rPr>
+        <w:t xml:space="preserve"> %}</w:t>
       </w:r>
     </w:p>
     <w:p>
       <w:pPr>
-        <w:rPr>
-          <w:sz w:val="24"/>
-          <w:szCs w:val="24"/>
-        </w:rPr>
-      </w:pPr>
-      <w:r>
-        <w:rPr>
-          <w:color w:val="FF0000"/>
-          <w:sz w:val="24"/>
-          <w:szCs w:val="24"/>
-        </w:rPr>
-        <w:t>{% if asked_why or asked_situation or statements_account or actual_expenses %}</w:t>
+        <w:pStyle w:val="Heading1"/>
+        <w:rPr>
+          <w:sz w:val="28"/>
+          <w:szCs w:val="28"/>
+        </w:rPr>
+      </w:pPr>
+      <w:r>
+        <w:rPr>
+          <w:sz w:val="28"/>
+          <w:szCs w:val="28"/>
+        </w:rPr>
+        <w:t>Lender’s Responsibilities</w:t>
       </w:r>
     </w:p>
     <w:p>
       <w:pPr>
-        <w:pStyle w:val="Heading1"/>
-        <w:rPr>
-          <w:sz w:val="28"/>
-          <w:szCs w:val="28"/>
-        </w:rPr>
-      </w:pPr>
-      <w:r>
-        <w:rPr>
-          <w:sz w:val="28"/>
-          <w:szCs w:val="28"/>
-        </w:rPr>
-        <w:t>Lender’s Responsibilities</w:t>
+        <w:keepNext/>
+        <w:rPr>
+          <w:b/>
+          <w:bCs/>
+          <w:sz w:val="24"/>
+          <w:szCs w:val="24"/>
+        </w:rPr>
+      </w:pPr>
+      <w:r>
+        <w:rPr>
+          <w:noProof/>
+          <w:sz w:val="24"/>
+          <w:szCs w:val="24"/>
+        </w:rPr>
+        <w:drawing>
+          <wp:anchor distT="0" distB="0" distL="114300" distR="114300" simplePos="0" relativeHeight="251664384" behindDoc="0" locked="0" layoutInCell="1" allowOverlap="1" wp14:anchorId="2C8EDC57" wp14:editId="6A38C43F">
+            <wp:simplePos x="0" y="0"/>
+            <wp:positionH relativeFrom="column">
+              <wp:posOffset>-95250</wp:posOffset>
+            </wp:positionH>
+            <wp:positionV relativeFrom="paragraph">
+              <wp:posOffset>161290</wp:posOffset>
+            </wp:positionV>
+            <wp:extent cx="652780" cy="652780"/>
+            <wp:effectExtent l="0" t="0" r="0" b="0"/>
+            <wp:wrapSquare wrapText="bothSides"/>
+            <wp:docPr id="310897128" name="Graphic 5" descr="Office worker male with solid fill"/>
+            <wp:cNvGraphicFramePr>
+              <a:graphicFrameLocks xmlns:a="http://schemas.openxmlformats.org/drawingml/2006/main" noChangeAspect="1"/>
+            </wp:cNvGraphicFramePr>
+            <a:graphic xmlns:a="http://schemas.openxmlformats.org/drawingml/2006/main">
+              <a:graphicData uri="http://schemas.openxmlformats.org/drawingml/2006/picture">
+                <pic:pic xmlns:pic="http://schemas.openxmlformats.org/drawingml/2006/picture">
+                  <pic:nvPicPr>
+                    <pic:cNvPr id="310897128" name="Graphic 310897128" descr="Office worker male with solid fill"/>
+                    <pic:cNvPicPr/>
+                  </pic:nvPicPr>
+                  <pic:blipFill>
+                    <a:blip r:embed="rId8">
+                      <a:extLst>
+                        <a:ext uri="{28A0092B-C50C-407E-A947-70E740481C1C}">
+                          <a14:useLocalDpi xmlns:a14="http://schemas.microsoft.com/office/drawing/2010/main" val="0"/>
+                        </a:ext>
+                        <a:ext uri="{96DAC541-7B7A-43D3-8B79-37D633B846F1}">
+                          <asvg:svgBlip xmlns:asvg="http://schemas.microsoft.com/office/drawing/2016/SVG/main" r:embed="rId9"/>
+                        </a:ext>
+                      </a:extLst>
+                    </a:blip>
+                    <a:stretch>
+                      <a:fillRect/>
+                    </a:stretch>
+                  </pic:blipFill>
+                  <pic:spPr>
+                    <a:xfrm>
+                      <a:off x="0" y="0"/>
+                      <a:ext cx="652780" cy="652780"/>
+                    </a:xfrm>
+                    <a:prstGeom prst="rect">
+                      <a:avLst/>
+                    </a:prstGeom>
+                  </pic:spPr>
+                </pic:pic>
+              </a:graphicData>
+            </a:graphic>
+            <wp14:sizeRelH relativeFrom="margin">
+              <wp14:pctWidth>0</wp14:pctWidth>
+            </wp14:sizeRelH>
+            <wp14:sizeRelV relativeFrom="margin">
+              <wp14:pctHeight>0</wp14:pctHeight>
+            </wp14:sizeRelV>
+          </wp:anchor>
+        </w:drawing>
+      </w:r>
+      <w:r>
+        <w:rPr>
+          <w:b/>
+          <w:bCs/>
+          <w:sz w:val="24"/>
+          <w:szCs w:val="24"/>
+        </w:rPr>
+        <w:t>Your lender must make reasonable inquiries before giving you a loan.</w:t>
       </w:r>
     </w:p>
     <w:p>
@@ -323,30 +584,28 @@
       </w:pPr>
       <w:r>
         <w:rPr>
+          <w:sz w:val="24"/>
+          <w:szCs w:val="24"/>
+        </w:rPr>
+        <w:t xml:space="preserve">Based on what you have told us, these things indicate that </w:t>
+      </w:r>
+      <w:r>
+        <w:rPr>
           <w:b/>
           <w:bCs/>
           <w:sz w:val="24"/>
           <w:szCs w:val="24"/>
         </w:rPr>
-        <w:t>It is your lender's responsibility to investigate your financial situation before giving you a loan.</w:t>
-      </w:r>
-    </w:p>
-    <w:p>
-      <w:pPr>
-        <w:keepNext/>
+        <w:t>your</w:t>
+      </w:r>
+      <w:r>
         <w:rPr>
           <w:b/>
           <w:bCs/>
           <w:sz w:val="24"/>
           <w:szCs w:val="24"/>
         </w:rPr>
-      </w:pPr>
-      <w:r>
-        <w:rPr>
-          <w:sz w:val="24"/>
-          <w:szCs w:val="24"/>
-        </w:rPr>
-        <w:t xml:space="preserve">Based on what you have told us, these things indicate that </w:t>
+        <w:t xml:space="preserve"> lender may not have </w:t>
       </w:r>
       <w:r>
         <w:rPr>
@@ -355,7 +614,7 @@
           <w:sz w:val="24"/>
           <w:szCs w:val="24"/>
         </w:rPr>
-        <w:t>your lender did not meet this obligation</w:t>
+        <w:t>conducted a proper investigation</w:t>
       </w:r>
       <w:r>
         <w:rPr>
@@ -396,7 +655,25 @@
           <w:sz w:val="24"/>
           <w:szCs w:val="24"/>
         </w:rPr>
-        <w:t>{% if asked_why %}</w:t>
+        <w:t xml:space="preserve">{% if </w:t>
+      </w:r>
+      <w:proofErr w:type="spellStart"/>
+      <w:r>
+        <w:rPr>
+          <w:color w:val="FF0000"/>
+          <w:sz w:val="24"/>
+          <w:szCs w:val="24"/>
+        </w:rPr>
+        <w:t>asked_why</w:t>
+      </w:r>
+      <w:proofErr w:type="spellEnd"/>
+      <w:r>
+        <w:rPr>
+          <w:color w:val="FF0000"/>
+          <w:sz w:val="24"/>
+          <w:szCs w:val="24"/>
+        </w:rPr>
+        <w:t xml:space="preserve"> %}</w:t>
       </w:r>
     </w:p>
     <w:p>
@@ -447,7 +724,25 @@
           <w:sz w:val="24"/>
           <w:szCs w:val="24"/>
         </w:rPr>
-        <w:t>{% if asked_situation %}</w:t>
+        <w:t xml:space="preserve">{% if </w:t>
+      </w:r>
+      <w:proofErr w:type="spellStart"/>
+      <w:r>
+        <w:rPr>
+          <w:color w:val="FF0000"/>
+          <w:sz w:val="24"/>
+          <w:szCs w:val="24"/>
+        </w:rPr>
+        <w:t>asked_situation</w:t>
+      </w:r>
+      <w:proofErr w:type="spellEnd"/>
+      <w:r>
+        <w:rPr>
+          <w:color w:val="FF0000"/>
+          <w:sz w:val="24"/>
+          <w:szCs w:val="24"/>
+        </w:rPr>
+        <w:t xml:space="preserve"> %}</w:t>
       </w:r>
     </w:p>
     <w:p>
@@ -498,7 +793,25 @@
           <w:sz w:val="24"/>
           <w:szCs w:val="24"/>
         </w:rPr>
-        <w:t>{% if statements_account %}</w:t>
+        <w:t xml:space="preserve">{% if </w:t>
+      </w:r>
+      <w:proofErr w:type="spellStart"/>
+      <w:r>
+        <w:rPr>
+          <w:color w:val="FF0000"/>
+          <w:sz w:val="24"/>
+          <w:szCs w:val="24"/>
+        </w:rPr>
+        <w:t>statements_account</w:t>
+      </w:r>
+      <w:proofErr w:type="spellEnd"/>
+      <w:r>
+        <w:rPr>
+          <w:color w:val="FF0000"/>
+          <w:sz w:val="24"/>
+          <w:szCs w:val="24"/>
+        </w:rPr>
+        <w:t xml:space="preserve"> %}</w:t>
       </w:r>
     </w:p>
     <w:p>
@@ -549,7 +862,25 @@
           <w:sz w:val="24"/>
           <w:szCs w:val="24"/>
         </w:rPr>
-        <w:t>{% if actual_expenses %}</w:t>
+        <w:t xml:space="preserve">{% if </w:t>
+      </w:r>
+      <w:proofErr w:type="spellStart"/>
+      <w:r>
+        <w:rPr>
+          <w:color w:val="FF0000"/>
+          <w:sz w:val="24"/>
+          <w:szCs w:val="24"/>
+        </w:rPr>
+        <w:t>actual_expenses</w:t>
+      </w:r>
+      <w:proofErr w:type="spellEnd"/>
+      <w:r>
+        <w:rPr>
+          <w:color w:val="FF0000"/>
+          <w:sz w:val="24"/>
+          <w:szCs w:val="24"/>
+        </w:rPr>
+        <w:t xml:space="preserve"> %}</w:t>
       </w:r>
     </w:p>
     <w:p>
@@ -669,6 +1000,7 @@
     </w:p>
     <w:p>
       <w:pPr>
+        <w:keepNext/>
         <w:rPr>
           <w:b/>
           <w:bCs/>
@@ -680,28 +1012,88 @@
         <w:rPr>
           <w:b/>
           <w:bCs/>
-          <w:sz w:val="24"/>
-          <w:szCs w:val="24"/>
-        </w:rPr>
-        <w:t xml:space="preserve">There are factors that may </w:t>
+          <w:noProof/>
+          <w:sz w:val="24"/>
+          <w:szCs w:val="24"/>
+        </w:rPr>
+        <w:drawing>
+          <wp:anchor distT="0" distB="0" distL="114300" distR="114300" simplePos="0" relativeHeight="251665408" behindDoc="0" locked="0" layoutInCell="1" allowOverlap="1" wp14:anchorId="67581444" wp14:editId="247D8882">
+            <wp:simplePos x="0" y="0"/>
+            <wp:positionH relativeFrom="column">
+              <wp:posOffset>0</wp:posOffset>
+            </wp:positionH>
+            <wp:positionV relativeFrom="paragraph">
+              <wp:posOffset>234950</wp:posOffset>
+            </wp:positionV>
+            <wp:extent cx="664210" cy="664210"/>
+            <wp:effectExtent l="0" t="0" r="0" b="2540"/>
+            <wp:wrapSquare wrapText="bothSides"/>
+            <wp:docPr id="858014075" name="Graphic 6" descr="Person in wheelchair with solid fill"/>
+            <wp:cNvGraphicFramePr>
+              <a:graphicFrameLocks xmlns:a="http://schemas.openxmlformats.org/drawingml/2006/main" noChangeAspect="1"/>
+            </wp:cNvGraphicFramePr>
+            <a:graphic xmlns:a="http://schemas.openxmlformats.org/drawingml/2006/main">
+              <a:graphicData uri="http://schemas.openxmlformats.org/drawingml/2006/picture">
+                <pic:pic xmlns:pic="http://schemas.openxmlformats.org/drawingml/2006/picture">
+                  <pic:nvPicPr>
+                    <pic:cNvPr id="858014075" name="Graphic 858014075" descr="Person in wheelchair with solid fill"/>
+                    <pic:cNvPicPr/>
+                  </pic:nvPicPr>
+                  <pic:blipFill>
+                    <a:blip r:embed="rId10">
+                      <a:extLst>
+                        <a:ext uri="{28A0092B-C50C-407E-A947-70E740481C1C}">
+                          <a14:useLocalDpi xmlns:a14="http://schemas.microsoft.com/office/drawing/2010/main" val="0"/>
+                        </a:ext>
+                        <a:ext uri="{96DAC541-7B7A-43D3-8B79-37D633B846F1}">
+                          <asvg:svgBlip xmlns:asvg="http://schemas.microsoft.com/office/drawing/2016/SVG/main" r:embed="rId11"/>
+                        </a:ext>
+                      </a:extLst>
+                    </a:blip>
+                    <a:stretch>
+                      <a:fillRect/>
+                    </a:stretch>
+                  </pic:blipFill>
+                  <pic:spPr>
+                    <a:xfrm>
+                      <a:off x="0" y="0"/>
+                      <a:ext cx="664210" cy="664210"/>
+                    </a:xfrm>
+                    <a:prstGeom prst="rect">
+                      <a:avLst/>
+                    </a:prstGeom>
+                  </pic:spPr>
+                </pic:pic>
+              </a:graphicData>
+            </a:graphic>
+            <wp14:sizeRelH relativeFrom="margin">
+              <wp14:pctWidth>0</wp14:pctWidth>
+            </wp14:sizeRelH>
+            <wp14:sizeRelV relativeFrom="margin">
+              <wp14:pctHeight>0</wp14:pctHeight>
+            </wp14:sizeRelV>
+          </wp:anchor>
+        </w:drawing>
       </w:r>
       <w:r>
         <w:rPr>
           <w:b/>
           <w:bCs/>
-          <w:sz w:val="24"/>
-          <w:szCs w:val="24"/>
-        </w:rPr>
-        <w:t xml:space="preserve">show </w:t>
+          <w:noProof/>
+          <w:sz w:val="24"/>
+          <w:szCs w:val="24"/>
+        </w:rPr>
+        <w:t>If you were in a vulnerable situation at the time of getting your loan, your lender may have to make further inquiries.</w:t>
       </w:r>
       <w:r>
         <w:rPr>
           <w:b/>
           <w:bCs/>
-          <w:sz w:val="24"/>
-          <w:szCs w:val="24"/>
-        </w:rPr>
-        <w:t xml:space="preserve">you were in a vulnerable position at the time of getting your loan. While these factors don't </w:t>
+          <w:noProof/>
+          <w:sz w:val="24"/>
+          <w:szCs w:val="24"/>
+        </w:rPr>
+        <w:t xml:space="preserve"> </w:t>
       </w:r>
       <w:r>
         <w:rPr>
@@ -710,7 +1102,7 @@
           <w:sz w:val="24"/>
           <w:szCs w:val="24"/>
         </w:rPr>
-        <w:t xml:space="preserve">always </w:t>
+        <w:t xml:space="preserve">While </w:t>
       </w:r>
       <w:r>
         <w:rPr>
@@ -719,7 +1111,7 @@
           <w:sz w:val="24"/>
           <w:szCs w:val="24"/>
         </w:rPr>
-        <w:t xml:space="preserve">mean </w:t>
+        <w:t xml:space="preserve">this does not on its own </w:t>
       </w:r>
       <w:r>
         <w:rPr>
@@ -728,7 +1120,8 @@
           <w:sz w:val="24"/>
           <w:szCs w:val="24"/>
         </w:rPr>
-        <w:t xml:space="preserve">that </w:t>
+        <w:lastRenderedPageBreak/>
+        <w:t>mean you</w:t>
       </w:r>
       <w:r>
         <w:rPr>
@@ -737,7 +1130,16 @@
           <w:sz w:val="24"/>
           <w:szCs w:val="24"/>
         </w:rPr>
-        <w:t>you should not have been given a loan, they are important to consider.</w:t>
+        <w:t xml:space="preserve"> should not have been given a loan, </w:t>
+      </w:r>
+      <w:r>
+        <w:rPr>
+          <w:b/>
+          <w:bCs/>
+          <w:sz w:val="24"/>
+          <w:szCs w:val="24"/>
+        </w:rPr>
+        <w:t>vulnerabilities are important to consider.</w:t>
       </w:r>
     </w:p>
     <w:p>
@@ -753,7 +1155,6 @@
           <w:sz w:val="24"/>
           <w:szCs w:val="24"/>
         </w:rPr>
-        <w:lastRenderedPageBreak/>
         <w:t xml:space="preserve">Based on what you have told us, these </w:t>
       </w:r>
       <w:r>
@@ -832,6 +1233,107 @@
           <w:szCs w:val="24"/>
         </w:rPr>
         <w:t>% if elderly</w:t>
+      </w:r>
+      <w:r>
+        <w:rPr>
+          <w:color w:val="FF0000"/>
+          <w:sz w:val="24"/>
+          <w:szCs w:val="24"/>
+        </w:rPr>
+        <w:t xml:space="preserve"> %}</w:t>
+      </w:r>
+    </w:p>
+    <w:p>
+      <w:pPr>
+        <w:pStyle w:val="ListParagraph"/>
+        <w:keepNext/>
+        <w:numPr>
+          <w:ilvl w:val="0"/>
+          <w:numId w:val="1"/>
+        </w:numPr>
+        <w:ind w:left="714" w:hanging="357"/>
+        <w:rPr>
+          <w:sz w:val="24"/>
+          <w:szCs w:val="24"/>
+        </w:rPr>
+      </w:pPr>
+      <w:r>
+        <w:rPr>
+          <w:sz w:val="24"/>
+          <w:szCs w:val="24"/>
+        </w:rPr>
+        <w:t>You were over the age of 65 when you got the loan.</w:t>
+      </w:r>
+      <w:r>
+        <w:rPr>
+          <w:sz w:val="24"/>
+          <w:szCs w:val="24"/>
+        </w:rPr>
+        <w:t xml:space="preserve"> </w:t>
+      </w:r>
+      <w:r>
+        <w:rPr>
+          <w:color w:val="FF0000"/>
+          <w:sz w:val="24"/>
+          <w:szCs w:val="24"/>
+        </w:rPr>
+        <w:t>{</w:t>
+      </w:r>
+      <w:r>
+        <w:rPr>
+          <w:color w:val="FF0000"/>
+          <w:sz w:val="24"/>
+          <w:szCs w:val="24"/>
+        </w:rPr>
+        <w:t xml:space="preserve">% endif </w:t>
+      </w:r>
+      <w:r>
+        <w:rPr>
+          <w:color w:val="FF0000"/>
+          <w:sz w:val="24"/>
+          <w:szCs w:val="24"/>
+        </w:rPr>
+        <w:t>%}</w:t>
+      </w:r>
+      <w:r>
+        <w:rPr>
+          <w:color w:val="FF0000"/>
+          <w:sz w:val="24"/>
+          <w:szCs w:val="24"/>
+        </w:rPr>
+        <w:t xml:space="preserve"> </w:t>
+      </w:r>
+      <w:r>
+        <w:rPr>
+          <w:color w:val="FF0000"/>
+          <w:sz w:val="24"/>
+          <w:szCs w:val="24"/>
+        </w:rPr>
+        <w:t>{</w:t>
+      </w:r>
+      <w:r>
+        <w:rPr>
+          <w:color w:val="FF0000"/>
+          <w:sz w:val="24"/>
+          <w:szCs w:val="24"/>
+        </w:rPr>
+        <w:t>%</w:t>
+      </w:r>
+      <w:r>
+        <w:rPr>
+          <w:color w:val="FF0000"/>
+          <w:sz w:val="24"/>
+          <w:szCs w:val="24"/>
+        </w:rPr>
+        <w:t xml:space="preserve"> </w:t>
+      </w:r>
+      <w:r>
+        <w:rPr>
+          <w:color w:val="FF0000"/>
+          <w:sz w:val="24"/>
+          <w:szCs w:val="24"/>
+        </w:rPr>
+        <w:t>if illness</w:t>
       </w:r>
       <w:r>
         <w:rPr>
@@ -859,7 +1361,7 @@
           <w:sz w:val="24"/>
           <w:szCs w:val="24"/>
         </w:rPr>
-        <w:t>You were over the age of 65 when you got the loan.</w:t>
+        <w:t>You had an illness or disability when you got the loan.</w:t>
       </w:r>
       <w:r>
         <w:rPr>
@@ -882,15 +1384,15 @@
           <w:sz w:val="24"/>
           <w:szCs w:val="24"/>
         </w:rPr>
-        <w:t xml:space="preserve">% endif </w:t>
-      </w:r>
-      <w:r>
-        <w:rPr>
-          <w:color w:val="FF0000"/>
-          <w:sz w:val="24"/>
-          <w:szCs w:val="24"/>
-        </w:rPr>
-        <w:t>%}</w:t>
+        <w:t>% endif</w:t>
+      </w:r>
+      <w:r>
+        <w:rPr>
+          <w:color w:val="FF0000"/>
+          <w:sz w:val="24"/>
+          <w:szCs w:val="24"/>
+        </w:rPr>
+        <w:t xml:space="preserve"> %}</w:t>
       </w:r>
       <w:r>
         <w:rPr>
@@ -914,23 +1416,7 @@
           <w:sz w:val="24"/>
           <w:szCs w:val="24"/>
         </w:rPr>
-        <w:t>%</w:t>
-      </w:r>
-      <w:r>
-        <w:rPr>
-          <w:color w:val="FF0000"/>
-          <w:sz w:val="24"/>
-          <w:szCs w:val="24"/>
-        </w:rPr>
-        <w:t xml:space="preserve"> </w:t>
-      </w:r>
-      <w:r>
-        <w:rPr>
-          <w:color w:val="FF0000"/>
-          <w:sz w:val="24"/>
-          <w:szCs w:val="24"/>
-        </w:rPr>
-        <w:t>if illness</w:t>
+        <w:t>% if language</w:t>
       </w:r>
       <w:r>
         <w:rPr>
@@ -958,7 +1444,14 @@
           <w:sz w:val="24"/>
           <w:szCs w:val="24"/>
         </w:rPr>
-        <w:t>You had an illness or disability when you got the loan.</w:t>
+        <w:t xml:space="preserve">You </w:t>
+      </w:r>
+      <w:r>
+        <w:rPr>
+          <w:sz w:val="24"/>
+          <w:szCs w:val="24"/>
+        </w:rPr>
+        <w:t>were not provided documents in your preferred language.</w:t>
       </w:r>
       <w:r>
         <w:rPr>
@@ -1013,8 +1506,278 @@
           <w:sz w:val="24"/>
           <w:szCs w:val="24"/>
         </w:rPr>
-        <w:t>% if language</w:t>
-      </w:r>
+        <w:t xml:space="preserve">% if </w:t>
+      </w:r>
+      <w:proofErr w:type="spellStart"/>
+      <w:r>
+        <w:rPr>
+          <w:color w:val="FF0000"/>
+          <w:sz w:val="24"/>
+          <w:szCs w:val="24"/>
+        </w:rPr>
+        <w:t>interest_only</w:t>
+      </w:r>
+      <w:proofErr w:type="spellEnd"/>
+      <w:r>
+        <w:rPr>
+          <w:color w:val="FF0000"/>
+          <w:sz w:val="24"/>
+          <w:szCs w:val="24"/>
+        </w:rPr>
+        <w:t xml:space="preserve"> or </w:t>
+      </w:r>
+      <w:proofErr w:type="spellStart"/>
+      <w:r>
+        <w:rPr>
+          <w:color w:val="FF0000"/>
+          <w:sz w:val="24"/>
+          <w:szCs w:val="24"/>
+        </w:rPr>
+        <w:t>investment_property</w:t>
+      </w:r>
+      <w:proofErr w:type="spellEnd"/>
+      <w:r>
+        <w:rPr>
+          <w:color w:val="FF0000"/>
+          <w:sz w:val="24"/>
+          <w:szCs w:val="24"/>
+        </w:rPr>
+        <w:t xml:space="preserve"> %}</w:t>
+      </w:r>
+    </w:p>
+    <w:p>
+      <w:pPr>
+        <w:pStyle w:val="ListParagraph"/>
+        <w:rPr>
+          <w:sz w:val="24"/>
+          <w:szCs w:val="24"/>
+        </w:rPr>
+      </w:pPr>
+    </w:p>
+    <w:p>
+      <w:pPr>
+        <w:pStyle w:val="Heading1"/>
+        <w:keepNext w:val="0"/>
+        <w:rPr>
+          <w:sz w:val="28"/>
+          <w:szCs w:val="28"/>
+        </w:rPr>
+      </w:pPr>
+      <w:r>
+        <w:rPr>
+          <w:sz w:val="28"/>
+          <w:szCs w:val="28"/>
+        </w:rPr>
+        <w:t>Nature of your Loan</w:t>
+      </w:r>
+    </w:p>
+    <w:p>
+      <w:pPr>
+        <w:keepNext/>
+        <w:rPr>
+          <w:b/>
+          <w:bCs/>
+          <w:sz w:val="24"/>
+          <w:szCs w:val="24"/>
+        </w:rPr>
+      </w:pPr>
+      <w:r>
+        <w:rPr>
+          <w:b/>
+          <w:bCs/>
+          <w:noProof/>
+          <w:sz w:val="24"/>
+          <w:szCs w:val="24"/>
+        </w:rPr>
+        <w:drawing>
+          <wp:anchor distT="0" distB="0" distL="114300" distR="114300" simplePos="0" relativeHeight="251666432" behindDoc="0" locked="0" layoutInCell="1" allowOverlap="1" wp14:anchorId="7B29EDB6" wp14:editId="0CDDB207">
+            <wp:simplePos x="0" y="0"/>
+            <wp:positionH relativeFrom="column">
+              <wp:posOffset>-24130</wp:posOffset>
+            </wp:positionH>
+            <wp:positionV relativeFrom="paragraph">
+              <wp:posOffset>38735</wp:posOffset>
+            </wp:positionV>
+            <wp:extent cx="605155" cy="605155"/>
+            <wp:effectExtent l="0" t="0" r="0" b="0"/>
+            <wp:wrapSquare wrapText="bothSides"/>
+            <wp:docPr id="624356424" name="Graphic 7" descr="House with solid fill"/>
+            <wp:cNvGraphicFramePr>
+              <a:graphicFrameLocks xmlns:a="http://schemas.openxmlformats.org/drawingml/2006/main" noChangeAspect="1"/>
+            </wp:cNvGraphicFramePr>
+            <a:graphic xmlns:a="http://schemas.openxmlformats.org/drawingml/2006/main">
+              <a:graphicData uri="http://schemas.openxmlformats.org/drawingml/2006/picture">
+                <pic:pic xmlns:pic="http://schemas.openxmlformats.org/drawingml/2006/picture">
+                  <pic:nvPicPr>
+                    <pic:cNvPr id="624356424" name="Graphic 624356424" descr="House with solid fill"/>
+                    <pic:cNvPicPr/>
+                  </pic:nvPicPr>
+                  <pic:blipFill>
+                    <a:blip r:embed="rId12">
+                      <a:extLst>
+                        <a:ext uri="{28A0092B-C50C-407E-A947-70E740481C1C}">
+                          <a14:useLocalDpi xmlns:a14="http://schemas.microsoft.com/office/drawing/2010/main" val="0"/>
+                        </a:ext>
+                        <a:ext uri="{96DAC541-7B7A-43D3-8B79-37D633B846F1}">
+                          <asvg:svgBlip xmlns:asvg="http://schemas.microsoft.com/office/drawing/2016/SVG/main" r:embed="rId13"/>
+                        </a:ext>
+                      </a:extLst>
+                    </a:blip>
+                    <a:stretch>
+                      <a:fillRect/>
+                    </a:stretch>
+                  </pic:blipFill>
+                  <pic:spPr>
+                    <a:xfrm>
+                      <a:off x="0" y="0"/>
+                      <a:ext cx="605155" cy="605155"/>
+                    </a:xfrm>
+                    <a:prstGeom prst="rect">
+                      <a:avLst/>
+                    </a:prstGeom>
+                  </pic:spPr>
+                </pic:pic>
+              </a:graphicData>
+            </a:graphic>
+            <wp14:sizeRelH relativeFrom="margin">
+              <wp14:pctWidth>0</wp14:pctWidth>
+            </wp14:sizeRelH>
+            <wp14:sizeRelV relativeFrom="margin">
+              <wp14:pctHeight>0</wp14:pctHeight>
+            </wp14:sizeRelV>
+          </wp:anchor>
+        </w:drawing>
+      </w:r>
+      <w:r>
+        <w:rPr>
+          <w:b/>
+          <w:bCs/>
+          <w:sz w:val="24"/>
+          <w:szCs w:val="24"/>
+        </w:rPr>
+        <w:t xml:space="preserve">The nature of some loans </w:t>
+      </w:r>
+      <w:r>
+        <w:rPr>
+          <w:b/>
+          <w:bCs/>
+          <w:sz w:val="24"/>
+          <w:szCs w:val="24"/>
+        </w:rPr>
+        <w:t>makes</w:t>
+      </w:r>
+      <w:r>
+        <w:rPr>
+          <w:b/>
+          <w:bCs/>
+          <w:sz w:val="24"/>
+          <w:szCs w:val="24"/>
+        </w:rPr>
+        <w:t xml:space="preserve"> them more likely to be unsuitable.</w:t>
+      </w:r>
+    </w:p>
+    <w:p>
+      <w:pPr>
+        <w:keepNext/>
+        <w:rPr>
+          <w:sz w:val="24"/>
+          <w:szCs w:val="24"/>
+        </w:rPr>
+      </w:pPr>
+      <w:r>
+        <w:rPr>
+          <w:sz w:val="24"/>
+          <w:szCs w:val="24"/>
+        </w:rPr>
+        <w:t xml:space="preserve">Based on what you have told us, these </w:t>
+      </w:r>
+      <w:r>
+        <w:rPr>
+          <w:sz w:val="24"/>
+          <w:szCs w:val="24"/>
+        </w:rPr>
+        <w:t xml:space="preserve">things show </w:t>
+      </w:r>
+      <w:r>
+        <w:rPr>
+          <w:b/>
+          <w:bCs/>
+          <w:sz w:val="24"/>
+          <w:szCs w:val="24"/>
+        </w:rPr>
+        <w:t>the nature of your loan was unsuitable</w:t>
+      </w:r>
+      <w:r>
+        <w:rPr>
+          <w:sz w:val="24"/>
+          <w:szCs w:val="24"/>
+        </w:rPr>
+        <w:t>:</w:t>
+      </w:r>
+      <w:r>
+        <w:rPr>
+          <w:sz w:val="24"/>
+          <w:szCs w:val="24"/>
+        </w:rPr>
+        <w:t xml:space="preserve"> </w:t>
+      </w:r>
+      <w:r>
+        <w:rPr>
+          <w:color w:val="FF0000"/>
+          <w:sz w:val="24"/>
+          <w:szCs w:val="24"/>
+        </w:rPr>
+        <w:t>{</w:t>
+      </w:r>
+      <w:r>
+        <w:rPr>
+          <w:color w:val="FF0000"/>
+          <w:sz w:val="24"/>
+          <w:szCs w:val="24"/>
+        </w:rPr>
+        <w:t>% endif</w:t>
+      </w:r>
+      <w:r>
+        <w:rPr>
+          <w:color w:val="FF0000"/>
+          <w:sz w:val="24"/>
+          <w:szCs w:val="24"/>
+        </w:rPr>
+        <w:t xml:space="preserve"> %}</w:t>
+      </w:r>
+      <w:r>
+        <w:rPr>
+          <w:sz w:val="24"/>
+          <w:szCs w:val="24"/>
+        </w:rPr>
+        <w:t xml:space="preserve"> </w:t>
+      </w:r>
+      <w:r>
+        <w:rPr>
+          <w:color w:val="FF0000"/>
+          <w:sz w:val="24"/>
+          <w:szCs w:val="24"/>
+        </w:rPr>
+        <w:t>{</w:t>
+      </w:r>
+      <w:r>
+        <w:rPr>
+          <w:color w:val="FF0000"/>
+          <w:sz w:val="24"/>
+          <w:szCs w:val="24"/>
+        </w:rPr>
+        <w:t xml:space="preserve">% if </w:t>
+      </w:r>
+      <w:proofErr w:type="spellStart"/>
+      <w:r>
+        <w:rPr>
+          <w:color w:val="FF0000"/>
+          <w:sz w:val="24"/>
+          <w:szCs w:val="24"/>
+        </w:rPr>
+        <w:t>interest_only</w:t>
+      </w:r>
+      <w:proofErr w:type="spellEnd"/>
       <w:r>
         <w:rPr>
           <w:color w:val="FF0000"/>
@@ -1041,7 +1804,7 @@
           <w:sz w:val="24"/>
           <w:szCs w:val="24"/>
         </w:rPr>
-        <w:t>You could not understand English when you got the loan.</w:t>
+        <w:t>Your loan was an 'interest only' loan.</w:t>
       </w:r>
       <w:r>
         <w:rPr>
@@ -1064,15 +1827,15 @@
           <w:sz w:val="24"/>
           <w:szCs w:val="24"/>
         </w:rPr>
-        <w:t>% endif</w:t>
-      </w:r>
-      <w:r>
-        <w:rPr>
-          <w:color w:val="FF0000"/>
-          <w:sz w:val="24"/>
-          <w:szCs w:val="24"/>
-        </w:rPr>
-        <w:t xml:space="preserve"> %}</w:t>
+        <w:t xml:space="preserve">% endif </w:t>
+      </w:r>
+      <w:r>
+        <w:rPr>
+          <w:color w:val="FF0000"/>
+          <w:sz w:val="24"/>
+          <w:szCs w:val="24"/>
+        </w:rPr>
+        <w:t>%}</w:t>
       </w:r>
       <w:r>
         <w:rPr>
@@ -1096,172 +1859,34 @@
           <w:sz w:val="24"/>
           <w:szCs w:val="24"/>
         </w:rPr>
-        <w:t>% if interest_only or investment_property</w:t>
-      </w:r>
-      <w:r>
-        <w:rPr>
-          <w:color w:val="FF0000"/>
-          <w:sz w:val="24"/>
-          <w:szCs w:val="24"/>
-        </w:rPr>
-        <w:t xml:space="preserve"> %}</w:t>
-      </w:r>
-    </w:p>
-    <w:p>
-      <w:pPr>
-        <w:pStyle w:val="ListParagraph"/>
-        <w:rPr>
-          <w:sz w:val="24"/>
-          <w:szCs w:val="24"/>
-        </w:rPr>
-      </w:pPr>
-    </w:p>
-    <w:p>
-      <w:pPr>
-        <w:pStyle w:val="Heading1"/>
-        <w:rPr>
-          <w:sz w:val="28"/>
-          <w:szCs w:val="28"/>
-        </w:rPr>
-      </w:pPr>
-      <w:r>
-        <w:rPr>
-          <w:sz w:val="28"/>
-          <w:szCs w:val="28"/>
-        </w:rPr>
-        <w:t>Nature of your Loan</w:t>
-      </w:r>
-    </w:p>
-    <w:p>
-      <w:pPr>
-        <w:keepNext/>
-        <w:rPr>
-          <w:b/>
-          <w:bCs/>
-          <w:sz w:val="24"/>
-          <w:szCs w:val="24"/>
-        </w:rPr>
-      </w:pPr>
-      <w:r>
-        <w:rPr>
-          <w:b/>
-          <w:bCs/>
-          <w:sz w:val="24"/>
-          <w:szCs w:val="24"/>
-        </w:rPr>
-        <w:t xml:space="preserve">The nature of some loans </w:t>
-      </w:r>
-      <w:r>
-        <w:rPr>
-          <w:b/>
-          <w:bCs/>
-          <w:sz w:val="24"/>
-          <w:szCs w:val="24"/>
-        </w:rPr>
-        <w:t>makes</w:t>
-      </w:r>
-      <w:r>
-        <w:rPr>
-          <w:b/>
-          <w:bCs/>
-          <w:sz w:val="24"/>
-          <w:szCs w:val="24"/>
-        </w:rPr>
-        <w:t xml:space="preserve"> them more likely to be unsuitable.</w:t>
-      </w:r>
-    </w:p>
-    <w:p>
-      <w:pPr>
-        <w:keepNext/>
-        <w:rPr>
-          <w:sz w:val="24"/>
-          <w:szCs w:val="24"/>
-        </w:rPr>
-      </w:pPr>
-      <w:r>
-        <w:rPr>
-          <w:sz w:val="24"/>
-          <w:szCs w:val="24"/>
-        </w:rPr>
-        <w:t xml:space="preserve">Based on what you have told us, these </w:t>
-      </w:r>
-      <w:r>
-        <w:rPr>
-          <w:sz w:val="24"/>
-          <w:szCs w:val="24"/>
-        </w:rPr>
-        <w:t xml:space="preserve">things show </w:t>
-      </w:r>
-      <w:r>
-        <w:rPr>
-          <w:b/>
-          <w:bCs/>
-          <w:sz w:val="24"/>
-          <w:szCs w:val="24"/>
-        </w:rPr>
-        <w:t>the nature of your loan was unsuitable</w:t>
-      </w:r>
-      <w:r>
-        <w:rPr>
-          <w:sz w:val="24"/>
-          <w:szCs w:val="24"/>
-        </w:rPr>
-        <w:t>:</w:t>
-      </w:r>
-      <w:r>
-        <w:rPr>
-          <w:sz w:val="24"/>
-          <w:szCs w:val="24"/>
-        </w:rPr>
-        <w:t xml:space="preserve"> </w:t>
-      </w:r>
-      <w:r>
-        <w:rPr>
-          <w:color w:val="FF0000"/>
-          <w:sz w:val="24"/>
-          <w:szCs w:val="24"/>
-        </w:rPr>
-        <w:t>{</w:t>
-      </w:r>
-      <w:r>
-        <w:rPr>
-          <w:color w:val="FF0000"/>
-          <w:sz w:val="24"/>
-          <w:szCs w:val="24"/>
-        </w:rPr>
-        <w:t>% endif</w:t>
-      </w:r>
-      <w:r>
-        <w:rPr>
-          <w:color w:val="FF0000"/>
-          <w:sz w:val="24"/>
-          <w:szCs w:val="24"/>
-        </w:rPr>
-        <w:t xml:space="preserve"> %}</w:t>
-      </w:r>
-      <w:r>
-        <w:rPr>
-          <w:sz w:val="24"/>
-          <w:szCs w:val="24"/>
-        </w:rPr>
-        <w:t xml:space="preserve"> </w:t>
-      </w:r>
-      <w:r>
-        <w:rPr>
-          <w:color w:val="FF0000"/>
-          <w:sz w:val="24"/>
-          <w:szCs w:val="24"/>
-        </w:rPr>
-        <w:t>{</w:t>
-      </w:r>
-      <w:r>
-        <w:rPr>
-          <w:color w:val="FF0000"/>
-          <w:sz w:val="24"/>
-          <w:szCs w:val="24"/>
-        </w:rPr>
-        <w:t>% if interest_only</w:t>
-      </w:r>
+        <w:t>%</w:t>
+      </w:r>
+      <w:r>
+        <w:rPr>
+          <w:color w:val="FF0000"/>
+          <w:sz w:val="24"/>
+          <w:szCs w:val="24"/>
+        </w:rPr>
+        <w:t xml:space="preserve"> </w:t>
+      </w:r>
+      <w:r>
+        <w:rPr>
+          <w:color w:val="FF0000"/>
+          <w:sz w:val="24"/>
+          <w:szCs w:val="24"/>
+        </w:rPr>
+        <w:t xml:space="preserve">if </w:t>
+      </w:r>
+      <w:proofErr w:type="spellStart"/>
+      <w:r>
+        <w:rPr>
+          <w:color w:val="FF0000"/>
+          <w:sz w:val="24"/>
+          <w:szCs w:val="24"/>
+        </w:rPr>
+        <w:t>investment_property</w:t>
+      </w:r>
+      <w:proofErr w:type="spellEnd"/>
       <w:r>
         <w:rPr>
           <w:color w:val="FF0000"/>
@@ -1288,7 +1913,7 @@
           <w:sz w:val="24"/>
           <w:szCs w:val="24"/>
         </w:rPr>
-        <w:t>Your loan was an 'interest only' loan.</w:t>
+        <w:t>Your home was used as security for a loan used to buy an investment property.</w:t>
       </w:r>
       <w:r>
         <w:rPr>
@@ -1311,6 +1936,311 @@
           <w:sz w:val="24"/>
           <w:szCs w:val="24"/>
         </w:rPr>
+        <w:t>% endif</w:t>
+      </w:r>
+      <w:r>
+        <w:rPr>
+          <w:color w:val="FF0000"/>
+          <w:sz w:val="24"/>
+          <w:szCs w:val="24"/>
+        </w:rPr>
+        <w:t xml:space="preserve"> %}</w:t>
+      </w:r>
+      <w:r>
+        <w:rPr>
+          <w:color w:val="FF0000"/>
+          <w:sz w:val="24"/>
+          <w:szCs w:val="24"/>
+        </w:rPr>
+        <w:t xml:space="preserve"> </w:t>
+      </w:r>
+      <w:r>
+        <w:rPr>
+          <w:color w:val="FF0000"/>
+          <w:sz w:val="24"/>
+          <w:szCs w:val="24"/>
+        </w:rPr>
+        <w:t>{</w:t>
+      </w:r>
+      <w:r>
+        <w:rPr>
+          <w:color w:val="FF0000"/>
+          <w:sz w:val="24"/>
+          <w:szCs w:val="24"/>
+        </w:rPr>
+        <w:t xml:space="preserve">% if poverty or </w:t>
+      </w:r>
+      <w:proofErr w:type="spellStart"/>
+      <w:r>
+        <w:rPr>
+          <w:color w:val="FF0000"/>
+          <w:sz w:val="24"/>
+          <w:szCs w:val="24"/>
+        </w:rPr>
+        <w:t>substantial_hardship_indicator</w:t>
+      </w:r>
+      <w:proofErr w:type="spellEnd"/>
+      <w:r>
+        <w:rPr>
+          <w:color w:val="FF0000"/>
+          <w:sz w:val="24"/>
+          <w:szCs w:val="24"/>
+        </w:rPr>
+        <w:t xml:space="preserve"> or </w:t>
+      </w:r>
+      <w:proofErr w:type="spellStart"/>
+      <w:r>
+        <w:rPr>
+          <w:color w:val="FF0000"/>
+          <w:sz w:val="24"/>
+          <w:szCs w:val="24"/>
+        </w:rPr>
+        <w:t>other_loans</w:t>
+      </w:r>
+      <w:proofErr w:type="spellEnd"/>
+      <w:r>
+        <w:rPr>
+          <w:color w:val="FF0000"/>
+          <w:sz w:val="24"/>
+          <w:szCs w:val="24"/>
+        </w:rPr>
+        <w:t xml:space="preserve"> %}</w:t>
+      </w:r>
+    </w:p>
+    <w:p>
+      <w:pPr>
+        <w:pStyle w:val="ListParagraph"/>
+        <w:rPr>
+          <w:sz w:val="24"/>
+          <w:szCs w:val="24"/>
+        </w:rPr>
+      </w:pPr>
+    </w:p>
+    <w:p>
+      <w:pPr>
+        <w:pStyle w:val="Heading1"/>
+        <w:rPr>
+          <w:sz w:val="28"/>
+          <w:szCs w:val="28"/>
+        </w:rPr>
+      </w:pPr>
+      <w:r>
+        <w:rPr>
+          <w:sz w:val="28"/>
+          <w:szCs w:val="28"/>
+        </w:rPr>
+        <w:t>Hardship Indicators</w:t>
+      </w:r>
+    </w:p>
+    <w:p>
+      <w:pPr>
+        <w:keepNext/>
+        <w:rPr>
+          <w:b/>
+          <w:bCs/>
+          <w:sz w:val="24"/>
+          <w:szCs w:val="24"/>
+        </w:rPr>
+      </w:pPr>
+      <w:r>
+        <w:rPr>
+          <w:noProof/>
+          <w:sz w:val="24"/>
+          <w:szCs w:val="24"/>
+        </w:rPr>
+        <w:drawing>
+          <wp:anchor distT="0" distB="0" distL="114300" distR="114300" simplePos="0" relativeHeight="251667456" behindDoc="0" locked="0" layoutInCell="1" allowOverlap="1" wp14:anchorId="59655577" wp14:editId="6BAC8E28">
+            <wp:simplePos x="0" y="0"/>
+            <wp:positionH relativeFrom="column">
+              <wp:posOffset>-693</wp:posOffset>
+            </wp:positionH>
+            <wp:positionV relativeFrom="paragraph">
+              <wp:posOffset>34529</wp:posOffset>
+            </wp:positionV>
+            <wp:extent cx="581660" cy="581660"/>
+            <wp:effectExtent l="0" t="0" r="8890" b="0"/>
+            <wp:wrapSquare wrapText="bothSides"/>
+            <wp:docPr id="1060945430" name="Graphic 8" descr="Coins outline"/>
+            <wp:cNvGraphicFramePr>
+              <a:graphicFrameLocks xmlns:a="http://schemas.openxmlformats.org/drawingml/2006/main" noChangeAspect="1"/>
+            </wp:cNvGraphicFramePr>
+            <a:graphic xmlns:a="http://schemas.openxmlformats.org/drawingml/2006/main">
+              <a:graphicData uri="http://schemas.openxmlformats.org/drawingml/2006/picture">
+                <pic:pic xmlns:pic="http://schemas.openxmlformats.org/drawingml/2006/picture">
+                  <pic:nvPicPr>
+                    <pic:cNvPr id="1060945430" name="Graphic 1060945430" descr="Coins outline"/>
+                    <pic:cNvPicPr/>
+                  </pic:nvPicPr>
+                  <pic:blipFill>
+                    <a:blip r:embed="rId14">
+                      <a:extLst>
+                        <a:ext uri="{28A0092B-C50C-407E-A947-70E740481C1C}">
+                          <a14:useLocalDpi xmlns:a14="http://schemas.microsoft.com/office/drawing/2010/main" val="0"/>
+                        </a:ext>
+                        <a:ext uri="{96DAC541-7B7A-43D3-8B79-37D633B846F1}">
+                          <asvg:svgBlip xmlns:asvg="http://schemas.microsoft.com/office/drawing/2016/SVG/main" r:embed="rId15"/>
+                        </a:ext>
+                      </a:extLst>
+                    </a:blip>
+                    <a:stretch>
+                      <a:fillRect/>
+                    </a:stretch>
+                  </pic:blipFill>
+                  <pic:spPr>
+                    <a:xfrm>
+                      <a:off x="0" y="0"/>
+                      <a:ext cx="581660" cy="581660"/>
+                    </a:xfrm>
+                    <a:prstGeom prst="rect">
+                      <a:avLst/>
+                    </a:prstGeom>
+                  </pic:spPr>
+                </pic:pic>
+              </a:graphicData>
+            </a:graphic>
+            <wp14:sizeRelH relativeFrom="margin">
+              <wp14:pctWidth>0</wp14:pctWidth>
+            </wp14:sizeRelH>
+            <wp14:sizeRelV relativeFrom="margin">
+              <wp14:pctHeight>0</wp14:pctHeight>
+            </wp14:sizeRelV>
+          </wp:anchor>
+        </w:drawing>
+      </w:r>
+      <w:r>
+        <w:rPr>
+          <w:b/>
+          <w:bCs/>
+          <w:sz w:val="24"/>
+          <w:szCs w:val="24"/>
+        </w:rPr>
+        <w:t>Financial hardship is also an indicator that you may be dealing with a responsible lending issue.</w:t>
+      </w:r>
+    </w:p>
+    <w:p>
+      <w:pPr>
+        <w:keepNext/>
+        <w:rPr>
+          <w:sz w:val="24"/>
+          <w:szCs w:val="24"/>
+        </w:rPr>
+      </w:pPr>
+      <w:r>
+        <w:rPr>
+          <w:sz w:val="24"/>
+          <w:szCs w:val="24"/>
+        </w:rPr>
+        <w:t xml:space="preserve">Based on what you told us, these factors indicate that </w:t>
+      </w:r>
+      <w:r>
+        <w:rPr>
+          <w:b/>
+          <w:bCs/>
+          <w:sz w:val="24"/>
+          <w:szCs w:val="24"/>
+        </w:rPr>
+        <w:t xml:space="preserve">you </w:t>
+      </w:r>
+      <w:r>
+        <w:rPr>
+          <w:b/>
+          <w:bCs/>
+          <w:sz w:val="24"/>
+          <w:szCs w:val="24"/>
+        </w:rPr>
+        <w:t xml:space="preserve">are </w:t>
+      </w:r>
+      <w:r>
+        <w:rPr>
+          <w:b/>
+          <w:bCs/>
+          <w:sz w:val="24"/>
+          <w:szCs w:val="24"/>
+        </w:rPr>
+        <w:t>suffering from</w:t>
+      </w:r>
+      <w:r>
+        <w:rPr>
+          <w:sz w:val="24"/>
+          <w:szCs w:val="24"/>
+        </w:rPr>
+        <w:t xml:space="preserve"> </w:t>
+      </w:r>
+      <w:r>
+        <w:rPr>
+          <w:color w:val="FF0000"/>
+          <w:sz w:val="24"/>
+          <w:szCs w:val="24"/>
+        </w:rPr>
+        <w:t>{</w:t>
+      </w:r>
+      <w:r>
+        <w:rPr>
+          <w:color w:val="FF0000"/>
+          <w:sz w:val="24"/>
+          <w:szCs w:val="24"/>
+        </w:rPr>
+        <w:t xml:space="preserve">% if </w:t>
+      </w:r>
+      <w:proofErr w:type="spellStart"/>
+      <w:r>
+        <w:rPr>
+          <w:color w:val="FF0000"/>
+          <w:sz w:val="24"/>
+          <w:szCs w:val="24"/>
+        </w:rPr>
+        <w:t>substantial_hardship_indicator</w:t>
+      </w:r>
+      <w:proofErr w:type="spellEnd"/>
+      <w:r>
+        <w:rPr>
+          <w:color w:val="FF0000"/>
+          <w:sz w:val="24"/>
+          <w:szCs w:val="24"/>
+        </w:rPr>
+        <w:t xml:space="preserve"> or </w:t>
+      </w:r>
+      <w:proofErr w:type="spellStart"/>
+      <w:r>
+        <w:rPr>
+          <w:color w:val="FF0000"/>
+          <w:sz w:val="24"/>
+          <w:szCs w:val="24"/>
+        </w:rPr>
+        <w:t>other_loans</w:t>
+      </w:r>
+      <w:proofErr w:type="spellEnd"/>
+      <w:r>
+        <w:rPr>
+          <w:color w:val="FF0000"/>
+          <w:sz w:val="24"/>
+          <w:szCs w:val="24"/>
+        </w:rPr>
+        <w:t xml:space="preserve"> %} </w:t>
+      </w:r>
+      <w:r>
+        <w:rPr>
+          <w:b/>
+          <w:bCs/>
+          <w:sz w:val="24"/>
+          <w:szCs w:val="24"/>
+        </w:rPr>
+        <w:t>substantial</w:t>
+      </w:r>
+      <w:r>
+        <w:rPr>
+          <w:color w:val="FF0000"/>
+          <w:sz w:val="24"/>
+          <w:szCs w:val="24"/>
+        </w:rPr>
+        <w:t xml:space="preserve"> {</w:t>
+      </w:r>
+      <w:r>
+        <w:rPr>
+          <w:color w:val="FF0000"/>
+          <w:sz w:val="24"/>
+          <w:szCs w:val="24"/>
+        </w:rPr>
         <w:t xml:space="preserve">% endif </w:t>
       </w:r>
       <w:r>
@@ -1331,6 +2261,29 @@
       </w:r>
       <w:r>
         <w:rPr>
+          <w:b/>
+          <w:bCs/>
+          <w:sz w:val="24"/>
+          <w:szCs w:val="24"/>
+        </w:rPr>
+        <w:t>hardship</w:t>
+      </w:r>
+      <w:r>
+        <w:rPr>
+          <w:sz w:val="24"/>
+          <w:szCs w:val="24"/>
+        </w:rPr>
+        <w:t>:</w:t>
+      </w:r>
+      <w:r>
+        <w:rPr>
+          <w:sz w:val="24"/>
+          <w:szCs w:val="24"/>
+        </w:rPr>
+        <w:t xml:space="preserve"> </w:t>
+      </w:r>
+      <w:r>
+        <w:rPr>
           <w:color w:val="FF0000"/>
           <w:sz w:val="24"/>
           <w:szCs w:val="24"/>
@@ -1343,24 +2296,49 @@
           <w:sz w:val="24"/>
           <w:szCs w:val="24"/>
         </w:rPr>
-        <w:t>%</w:t>
-      </w:r>
-      <w:r>
-        <w:rPr>
-          <w:color w:val="FF0000"/>
-          <w:sz w:val="24"/>
-          <w:szCs w:val="24"/>
-        </w:rPr>
-        <w:t xml:space="preserve"> </w:t>
-      </w:r>
-      <w:r>
-        <w:rPr>
-          <w:color w:val="FF0000"/>
-          <w:sz w:val="24"/>
-          <w:szCs w:val="24"/>
-        </w:rPr>
-        <w:t>if investment_property</w:t>
-      </w:r>
+        <w:t>% endif</w:t>
+      </w:r>
+      <w:r>
+        <w:rPr>
+          <w:color w:val="FF0000"/>
+          <w:sz w:val="24"/>
+          <w:szCs w:val="24"/>
+        </w:rPr>
+        <w:t xml:space="preserve"> %}</w:t>
+      </w:r>
+      <w:r>
+        <w:rPr>
+          <w:sz w:val="24"/>
+          <w:szCs w:val="24"/>
+        </w:rPr>
+        <w:t xml:space="preserve"> </w:t>
+      </w:r>
+      <w:r>
+        <w:rPr>
+          <w:color w:val="FF0000"/>
+          <w:sz w:val="24"/>
+          <w:szCs w:val="24"/>
+        </w:rPr>
+        <w:t>{</w:t>
+      </w:r>
+      <w:r>
+        <w:rPr>
+          <w:color w:val="FF0000"/>
+          <w:sz w:val="24"/>
+          <w:szCs w:val="24"/>
+        </w:rPr>
+        <w:t xml:space="preserve">% if </w:t>
+      </w:r>
+      <w:proofErr w:type="spellStart"/>
+      <w:r>
+        <w:rPr>
+          <w:color w:val="FF0000"/>
+          <w:sz w:val="24"/>
+          <w:szCs w:val="24"/>
+        </w:rPr>
+        <w:t>substantial_hardship_indicator</w:t>
+      </w:r>
+      <w:proofErr w:type="spellEnd"/>
       <w:r>
         <w:rPr>
           <w:color w:val="FF0000"/>
@@ -1387,165 +2365,80 @@
           <w:sz w:val="24"/>
           <w:szCs w:val="24"/>
         </w:rPr>
-        <w:t>Your home was used as security for a loan used to buy an investment property.</w:t>
-      </w:r>
-      <w:r>
-        <w:rPr>
-          <w:sz w:val="24"/>
-          <w:szCs w:val="24"/>
-        </w:rPr>
-        <w:t xml:space="preserve"> </w:t>
-      </w:r>
-      <w:r>
-        <w:rPr>
-          <w:color w:val="FF0000"/>
-          <w:sz w:val="24"/>
-          <w:szCs w:val="24"/>
-        </w:rPr>
-        <w:t>{</w:t>
-      </w:r>
-      <w:r>
-        <w:rPr>
-          <w:color w:val="FF0000"/>
-          <w:sz w:val="24"/>
-          <w:szCs w:val="24"/>
-        </w:rPr>
-        <w:t>% endif</w:t>
-      </w:r>
-      <w:r>
-        <w:rPr>
-          <w:color w:val="FF0000"/>
-          <w:sz w:val="24"/>
-          <w:szCs w:val="24"/>
-        </w:rPr>
-        <w:t xml:space="preserve"> %}</w:t>
-      </w:r>
-      <w:r>
-        <w:rPr>
-          <w:color w:val="FF0000"/>
-          <w:sz w:val="24"/>
-          <w:szCs w:val="24"/>
-        </w:rPr>
-        <w:t xml:space="preserve"> </w:t>
-      </w:r>
-      <w:r>
-        <w:rPr>
-          <w:color w:val="FF0000"/>
-          <w:sz w:val="24"/>
-          <w:szCs w:val="24"/>
-        </w:rPr>
-        <w:t>{</w:t>
-      </w:r>
-      <w:r>
-        <w:rPr>
-          <w:color w:val="FF0000"/>
-          <w:sz w:val="24"/>
-          <w:szCs w:val="24"/>
-        </w:rPr>
-        <w:t>% if poverty or substantial_hardship_indicator or other_loans</w:t>
-      </w:r>
-      <w:r>
-        <w:rPr>
-          <w:color w:val="FF0000"/>
-          <w:sz w:val="24"/>
-          <w:szCs w:val="24"/>
-        </w:rPr>
-        <w:t xml:space="preserve"> %}</w:t>
-      </w:r>
-    </w:p>
-    <w:p>
-      <w:pPr>
-        <w:pStyle w:val="ListParagraph"/>
-        <w:rPr>
-          <w:sz w:val="24"/>
-          <w:szCs w:val="24"/>
-        </w:rPr>
-      </w:pPr>
-    </w:p>
-    <w:p>
-      <w:pPr>
-        <w:pStyle w:val="Heading1"/>
-        <w:rPr>
-          <w:sz w:val="28"/>
-          <w:szCs w:val="28"/>
-        </w:rPr>
-      </w:pPr>
-      <w:r>
-        <w:rPr>
-          <w:sz w:val="28"/>
-          <w:szCs w:val="28"/>
-        </w:rPr>
-        <w:t>Hardship Indicators</w:t>
-      </w:r>
-    </w:p>
-    <w:p>
-      <w:pPr>
-        <w:keepNext/>
+        <w:t xml:space="preserve">You have indicated that you would need to sell your home </w:t>
+      </w:r>
+      <w:r>
+        <w:rPr>
+          <w:sz w:val="24"/>
+          <w:szCs w:val="24"/>
+        </w:rPr>
+        <w:t>to</w:t>
+      </w:r>
+      <w:r>
+        <w:rPr>
+          <w:sz w:val="24"/>
+          <w:szCs w:val="24"/>
+        </w:rPr>
+        <w:t xml:space="preserve"> pay off </w:t>
+      </w:r>
+      <w:r>
+        <w:rPr>
+          <w:sz w:val="24"/>
+          <w:szCs w:val="24"/>
+        </w:rPr>
+        <w:t>your</w:t>
+      </w:r>
+      <w:r>
+        <w:rPr>
+          <w:sz w:val="24"/>
+          <w:szCs w:val="24"/>
+        </w:rPr>
+        <w:t xml:space="preserve"> loan. </w:t>
+      </w:r>
+      <w:r>
+        <w:rPr>
+          <w:sz w:val="24"/>
+          <w:szCs w:val="24"/>
+        </w:rPr>
+        <w:t>This is a</w:t>
+      </w:r>
+      <w:r>
+        <w:rPr>
+          <w:sz w:val="24"/>
+          <w:szCs w:val="24"/>
+        </w:rPr>
+        <w:t xml:space="preserve"> </w:t>
+      </w:r>
+      <w:r>
+        <w:rPr>
+          <w:sz w:val="24"/>
+          <w:szCs w:val="24"/>
+          <w:u w:val="single"/>
+        </w:rPr>
+        <w:t>serious</w:t>
+      </w:r>
+      <w:r>
+        <w:rPr>
+          <w:sz w:val="24"/>
+          <w:szCs w:val="24"/>
+        </w:rPr>
+        <w:t xml:space="preserve"> indicator of </w:t>
+      </w:r>
+      <w:r>
         <w:rPr>
           <w:b/>
           <w:bCs/>
           <w:sz w:val="24"/>
           <w:szCs w:val="24"/>
         </w:rPr>
-      </w:pPr>
-      <w:r>
-        <w:rPr>
-          <w:b/>
-          <w:bCs/>
-          <w:sz w:val="24"/>
-          <w:szCs w:val="24"/>
-        </w:rPr>
-        <w:t>Financial hardship is also an indicator that you may be dealing with a responsible lending issue.</w:t>
-      </w:r>
-    </w:p>
-    <w:p>
-      <w:pPr>
-        <w:keepNext/>
-        <w:rPr>
-          <w:sz w:val="24"/>
-          <w:szCs w:val="24"/>
-        </w:rPr>
-      </w:pPr>
-      <w:r>
-        <w:rPr>
-          <w:sz w:val="24"/>
-          <w:szCs w:val="24"/>
-        </w:rPr>
-        <w:t xml:space="preserve">Based on what you told us, these factors indicate that </w:t>
-      </w:r>
-      <w:r>
-        <w:rPr>
-          <w:b/>
-          <w:bCs/>
-          <w:sz w:val="24"/>
-          <w:szCs w:val="24"/>
-        </w:rPr>
-        <w:t xml:space="preserve">you </w:t>
-      </w:r>
-      <w:r>
-        <w:rPr>
-          <w:b/>
-          <w:bCs/>
-          <w:sz w:val="24"/>
-          <w:szCs w:val="24"/>
-        </w:rPr>
-        <w:t xml:space="preserve">are </w:t>
-      </w:r>
-      <w:r>
-        <w:rPr>
-          <w:b/>
-          <w:bCs/>
-          <w:sz w:val="24"/>
-          <w:szCs w:val="24"/>
-        </w:rPr>
-        <w:t>suffering from</w:t>
-      </w:r>
-      <w:r>
-        <w:rPr>
-          <w:sz w:val="24"/>
-          <w:szCs w:val="24"/>
-        </w:rPr>
-        <w:t xml:space="preserve"> </w:t>
+        <w:t>substantial</w:t>
+      </w:r>
+      <w:r>
+        <w:rPr>
+          <w:sz w:val="24"/>
+          <w:szCs w:val="24"/>
+        </w:rPr>
+        <w:t xml:space="preserve"> financial hardship. </w:t>
       </w:r>
       <w:r>
         <w:rPr>
@@ -1561,83 +2454,35 @@
           <w:sz w:val="24"/>
           <w:szCs w:val="24"/>
         </w:rPr>
-        <w:t>% if substantial_hardship_indicator</w:t>
-      </w:r>
-      <w:r>
-        <w:rPr>
-          <w:color w:val="FF0000"/>
-          <w:sz w:val="24"/>
-          <w:szCs w:val="24"/>
-        </w:rPr>
-        <w:t xml:space="preserve"> or other_loans</w:t>
-      </w:r>
-      <w:r>
-        <w:rPr>
-          <w:color w:val="FF0000"/>
-          <w:sz w:val="24"/>
-          <w:szCs w:val="24"/>
-        </w:rPr>
-        <w:t xml:space="preserve"> %} </w:t>
-      </w:r>
-      <w:r>
-        <w:rPr>
-          <w:b/>
-          <w:bCs/>
-          <w:sz w:val="24"/>
-          <w:szCs w:val="24"/>
-        </w:rPr>
-        <w:t>substantial</w:t>
-      </w:r>
-      <w:r>
-        <w:rPr>
-          <w:color w:val="FF0000"/>
-          <w:sz w:val="24"/>
-          <w:szCs w:val="24"/>
-        </w:rPr>
-        <w:t xml:space="preserve"> {</w:t>
-      </w:r>
-      <w:r>
-        <w:rPr>
-          <w:color w:val="FF0000"/>
-          <w:sz w:val="24"/>
-          <w:szCs w:val="24"/>
-        </w:rPr>
-        <w:t xml:space="preserve">% endif </w:t>
-      </w:r>
-      <w:r>
-        <w:rPr>
-          <w:color w:val="FF0000"/>
-          <w:sz w:val="24"/>
-          <w:szCs w:val="24"/>
-        </w:rPr>
-        <w:t>%}</w:t>
-      </w:r>
-      <w:r>
-        <w:rPr>
-          <w:color w:val="FF0000"/>
-          <w:sz w:val="24"/>
-          <w:szCs w:val="24"/>
-        </w:rPr>
-        <w:t xml:space="preserve"> </w:t>
-      </w:r>
-      <w:r>
-        <w:rPr>
-          <w:b/>
-          <w:bCs/>
-          <w:sz w:val="24"/>
-          <w:szCs w:val="24"/>
-        </w:rPr>
-        <w:t>hardship</w:t>
-      </w:r>
-      <w:r>
-        <w:rPr>
-          <w:sz w:val="24"/>
-          <w:szCs w:val="24"/>
-        </w:rPr>
-        <w:t>:</w:t>
-      </w:r>
-      <w:r>
-        <w:rPr>
+        <w:t>%</w:t>
+      </w:r>
+      <w:r>
+        <w:rPr>
+          <w:color w:val="FF0000"/>
+          <w:sz w:val="24"/>
+          <w:szCs w:val="24"/>
+        </w:rPr>
+        <w:t xml:space="preserve"> </w:t>
+      </w:r>
+      <w:r>
+        <w:rPr>
+          <w:color w:val="FF0000"/>
+          <w:sz w:val="24"/>
+          <w:szCs w:val="24"/>
+        </w:rPr>
+        <w:t>endif</w:t>
+      </w:r>
+      <w:r>
+        <w:rPr>
+          <w:color w:val="FF0000"/>
+          <w:sz w:val="24"/>
+          <w:szCs w:val="24"/>
+        </w:rPr>
+        <w:t xml:space="preserve"> %}</w:t>
+      </w:r>
+      <w:r>
+        <w:rPr>
+          <w:color w:val="FF0000"/>
           <w:sz w:val="24"/>
           <w:szCs w:val="24"/>
         </w:rPr>
@@ -1657,39 +2502,18 @@
           <w:sz w:val="24"/>
           <w:szCs w:val="24"/>
         </w:rPr>
-        <w:t>% endif</w:t>
-      </w:r>
-      <w:r>
-        <w:rPr>
-          <w:color w:val="FF0000"/>
-          <w:sz w:val="24"/>
-          <w:szCs w:val="24"/>
-        </w:rPr>
-        <w:t xml:space="preserve"> %}</w:t>
-      </w:r>
-      <w:r>
-        <w:rPr>
-          <w:sz w:val="24"/>
-          <w:szCs w:val="24"/>
-        </w:rPr>
-        <w:t xml:space="preserve"> </w:t>
-      </w:r>
-      <w:r>
-        <w:rPr>
-          <w:color w:val="FF0000"/>
-          <w:sz w:val="24"/>
-          <w:szCs w:val="24"/>
-        </w:rPr>
-        <w:t>{</w:t>
-      </w:r>
-      <w:r>
-        <w:rPr>
-          <w:color w:val="FF0000"/>
-          <w:sz w:val="24"/>
-          <w:szCs w:val="24"/>
-        </w:rPr>
-        <w:t>% if substantial_hardship_indicator</w:t>
-      </w:r>
+        <w:t xml:space="preserve">% if </w:t>
+      </w:r>
+      <w:proofErr w:type="spellStart"/>
+      <w:r>
+        <w:rPr>
+          <w:color w:val="FF0000"/>
+          <w:sz w:val="24"/>
+          <w:szCs w:val="24"/>
+        </w:rPr>
+        <w:t>other_loans</w:t>
+      </w:r>
+      <w:proofErr w:type="spellEnd"/>
       <w:r>
         <w:rPr>
           <w:color w:val="FF0000"/>
@@ -1716,64 +2540,14 @@
           <w:sz w:val="24"/>
           <w:szCs w:val="24"/>
         </w:rPr>
-        <w:t xml:space="preserve">You have indicated that you would need to sell your home </w:t>
-      </w:r>
-      <w:r>
-        <w:rPr>
-          <w:sz w:val="24"/>
-          <w:szCs w:val="24"/>
-        </w:rPr>
-        <w:t>to</w:t>
-      </w:r>
-      <w:r>
-        <w:rPr>
-          <w:sz w:val="24"/>
-          <w:szCs w:val="24"/>
-        </w:rPr>
-        <w:t xml:space="preserve"> pay off </w:t>
-      </w:r>
-      <w:r>
-        <w:rPr>
-          <w:sz w:val="24"/>
-          <w:szCs w:val="24"/>
-        </w:rPr>
-        <w:t>your</w:t>
-      </w:r>
-      <w:r>
-        <w:rPr>
-          <w:sz w:val="24"/>
-          <w:szCs w:val="24"/>
-        </w:rPr>
-        <w:t xml:space="preserve"> loan. </w:t>
-      </w:r>
-      <w:r>
-        <w:rPr>
-          <w:sz w:val="24"/>
-          <w:szCs w:val="24"/>
-        </w:rPr>
-        <w:t>This is a</w:t>
-      </w:r>
-      <w:r>
-        <w:rPr>
-          <w:sz w:val="24"/>
-          <w:szCs w:val="24"/>
-        </w:rPr>
-        <w:t xml:space="preserve"> </w:t>
-      </w:r>
-      <w:r>
-        <w:rPr>
-          <w:sz w:val="24"/>
-          <w:szCs w:val="24"/>
-          <w:u w:val="single"/>
-        </w:rPr>
-        <w:t>serious</w:t>
-      </w:r>
-      <w:r>
-        <w:rPr>
-          <w:sz w:val="24"/>
-          <w:szCs w:val="24"/>
-        </w:rPr>
-        <w:t xml:space="preserve"> indicator of </w:t>
+        <w:t>Y</w:t>
+      </w:r>
+      <w:r>
+        <w:rPr>
+          <w:sz w:val="24"/>
+          <w:szCs w:val="24"/>
+        </w:rPr>
+        <w:t xml:space="preserve">ou were still paying off other loans when you got this loan. This is an indicator of </w:t>
       </w:r>
       <w:r>
         <w:rPr>
@@ -1789,7 +2563,14 @@
           <w:sz w:val="24"/>
           <w:szCs w:val="24"/>
         </w:rPr>
-        <w:t xml:space="preserve"> financial hardship. </w:t>
+        <w:t xml:space="preserve"> hardship.</w:t>
+      </w:r>
+      <w:r>
+        <w:rPr>
+          <w:sz w:val="24"/>
+          <w:szCs w:val="24"/>
+        </w:rPr>
+        <w:t xml:space="preserve"> </w:t>
       </w:r>
       <w:r>
         <w:rPr>
@@ -1805,31 +2586,15 @@
           <w:sz w:val="24"/>
           <w:szCs w:val="24"/>
         </w:rPr>
-        <w:t>%</w:t>
-      </w:r>
-      <w:r>
-        <w:rPr>
-          <w:color w:val="FF0000"/>
-          <w:sz w:val="24"/>
-          <w:szCs w:val="24"/>
-        </w:rPr>
-        <w:t xml:space="preserve"> </w:t>
-      </w:r>
-      <w:r>
-        <w:rPr>
-          <w:color w:val="FF0000"/>
-          <w:sz w:val="24"/>
-          <w:szCs w:val="24"/>
-        </w:rPr>
-        <w:t>endif</w:t>
-      </w:r>
-      <w:r>
-        <w:rPr>
-          <w:color w:val="FF0000"/>
-          <w:sz w:val="24"/>
-          <w:szCs w:val="24"/>
-        </w:rPr>
-        <w:t xml:space="preserve"> %}</w:t>
+        <w:t xml:space="preserve">% endif </w:t>
+      </w:r>
+      <w:r>
+        <w:rPr>
+          <w:color w:val="FF0000"/>
+          <w:sz w:val="24"/>
+          <w:szCs w:val="24"/>
+        </w:rPr>
+        <w:t>%}</w:t>
       </w:r>
       <w:r>
         <w:rPr>
@@ -1853,7 +2618,7 @@
           <w:sz w:val="24"/>
           <w:szCs w:val="24"/>
         </w:rPr>
-        <w:t>% if other_loans</w:t>
+        <w:t>% if poverty</w:t>
       </w:r>
       <w:r>
         <w:rPr>
@@ -1881,218 +2646,445 @@
           <w:sz w:val="24"/>
           <w:szCs w:val="24"/>
         </w:rPr>
-        <w:t>Y</w:t>
-      </w:r>
-      <w:r>
-        <w:rPr>
-          <w:sz w:val="24"/>
-          <w:szCs w:val="24"/>
-        </w:rPr>
-        <w:t xml:space="preserve">ou were still paying off other loans when you got this loan. This is an indicator of </w:t>
-      </w:r>
-      <w:r>
+        <w:t xml:space="preserve">Our hardship calculator shows </w:t>
+      </w:r>
+      <w:r>
+        <w:rPr>
+          <w:sz w:val="24"/>
+          <w:szCs w:val="24"/>
+        </w:rPr>
+        <w:t xml:space="preserve">that </w:t>
+      </w:r>
+      <w:r>
+        <w:rPr>
+          <w:sz w:val="24"/>
+          <w:szCs w:val="24"/>
+        </w:rPr>
+        <w:t xml:space="preserve">you </w:t>
+      </w:r>
+      <w:r>
+        <w:rPr>
+          <w:sz w:val="24"/>
+          <w:szCs w:val="24"/>
+        </w:rPr>
+        <w:t xml:space="preserve">are </w:t>
+      </w:r>
+      <w:r>
+        <w:rPr>
+          <w:sz w:val="24"/>
+          <w:szCs w:val="24"/>
+        </w:rPr>
+        <w:t xml:space="preserve">below the Henderson Poverty </w:t>
+      </w:r>
+      <w:r>
+        <w:rPr>
+          <w:sz w:val="24"/>
+          <w:szCs w:val="24"/>
+        </w:rPr>
+        <w:t>Line</w:t>
+      </w:r>
+      <w:r>
+        <w:rPr>
+          <w:sz w:val="24"/>
+          <w:szCs w:val="24"/>
+        </w:rPr>
+        <w:t xml:space="preserve">, this is a </w:t>
+      </w:r>
+      <w:r>
+        <w:rPr>
+          <w:sz w:val="24"/>
+          <w:szCs w:val="24"/>
+          <w:u w:val="single"/>
+        </w:rPr>
+        <w:t>strong sign</w:t>
+      </w:r>
+      <w:r>
+        <w:rPr>
+          <w:sz w:val="24"/>
+          <w:szCs w:val="24"/>
+        </w:rPr>
+        <w:t xml:space="preserve"> that you are experiencing financial hardship. </w:t>
+      </w:r>
+      <w:r>
+        <w:rPr>
+          <w:color w:val="FF0000"/>
+          <w:sz w:val="24"/>
+          <w:szCs w:val="24"/>
+        </w:rPr>
+        <w:t>{</w:t>
+      </w:r>
+      <w:r>
+        <w:rPr>
+          <w:color w:val="FF0000"/>
+          <w:sz w:val="24"/>
+          <w:szCs w:val="24"/>
+        </w:rPr>
+        <w:t>% endif</w:t>
+      </w:r>
+      <w:r>
+        <w:rPr>
+          <w:color w:val="FF0000"/>
+          <w:sz w:val="24"/>
+          <w:szCs w:val="24"/>
+        </w:rPr>
+        <w:t xml:space="preserve"> %}</w:t>
+      </w:r>
+    </w:p>
+    <w:p>
+      <w:pPr>
+        <w:rPr>
+          <w:sz w:val="24"/>
+          <w:szCs w:val="24"/>
+        </w:rPr>
+      </w:pPr>
+    </w:p>
+    <w:p>
+      <w:pPr>
+        <w:pStyle w:val="Heading3"/>
+        <w:rPr>
+          <w:sz w:val="44"/>
+          <w:szCs w:val="44"/>
+        </w:rPr>
+      </w:pPr>
+      <w:r>
+        <w:rPr>
+          <w:sz w:val="44"/>
+          <w:szCs w:val="44"/>
+        </w:rPr>
+        <w:lastRenderedPageBreak/>
+        <w:t>Next Steps</w:t>
+      </w:r>
+    </w:p>
+    <w:p>
+      <w:pPr>
+        <w:keepNext/>
         <w:rPr>
           <w:b/>
           <w:bCs/>
           <w:sz w:val="24"/>
           <w:szCs w:val="24"/>
         </w:rPr>
-        <w:t>substantial</w:t>
-      </w:r>
-      <w:r>
-        <w:rPr>
-          <w:sz w:val="24"/>
-          <w:szCs w:val="24"/>
-        </w:rPr>
-        <w:t xml:space="preserve"> hardship.</w:t>
-      </w:r>
-      <w:r>
-        <w:rPr>
-          <w:sz w:val="24"/>
-          <w:szCs w:val="24"/>
-        </w:rPr>
-        <w:t xml:space="preserve"> </w:t>
-      </w:r>
-      <w:r>
-        <w:rPr>
-          <w:color w:val="FF0000"/>
-          <w:sz w:val="24"/>
-          <w:szCs w:val="24"/>
-        </w:rPr>
-        <w:t>{</w:t>
-      </w:r>
-      <w:r>
-        <w:rPr>
-          <w:color w:val="FF0000"/>
-          <w:sz w:val="24"/>
-          <w:szCs w:val="24"/>
-        </w:rPr>
-        <w:t xml:space="preserve">% endif </w:t>
-      </w:r>
-      <w:r>
-        <w:rPr>
-          <w:color w:val="FF0000"/>
-          <w:sz w:val="24"/>
-          <w:szCs w:val="24"/>
-        </w:rPr>
-        <w:t>%}</w:t>
-      </w:r>
-      <w:r>
-        <w:rPr>
-          <w:color w:val="FF0000"/>
-          <w:sz w:val="24"/>
-          <w:szCs w:val="24"/>
-        </w:rPr>
-        <w:t xml:space="preserve"> </w:t>
-      </w:r>
-      <w:r>
-        <w:rPr>
-          <w:color w:val="FF0000"/>
-          <w:sz w:val="24"/>
-          <w:szCs w:val="24"/>
-        </w:rPr>
-        <w:t>{</w:t>
-      </w:r>
-      <w:r>
-        <w:rPr>
-          <w:color w:val="FF0000"/>
-          <w:sz w:val="24"/>
-          <w:szCs w:val="24"/>
-        </w:rPr>
-        <w:t>% if poverty</w:t>
-      </w:r>
-      <w:r>
-        <w:rPr>
-          <w:color w:val="FF0000"/>
-          <w:sz w:val="24"/>
-          <w:szCs w:val="24"/>
-        </w:rPr>
-        <w:t xml:space="preserve"> %}</w:t>
+      </w:pPr>
+      <w:r>
+        <w:rPr>
+          <w:sz w:val="24"/>
+          <w:szCs w:val="24"/>
+        </w:rPr>
+        <w:t xml:space="preserve">Now you are aware that </w:t>
+      </w:r>
+      <w:r>
+        <w:rPr>
+          <w:sz w:val="24"/>
+          <w:szCs w:val="24"/>
+        </w:rPr>
+        <w:t>it is</w:t>
+      </w:r>
+      <w:r>
+        <w:rPr>
+          <w:sz w:val="24"/>
+          <w:szCs w:val="24"/>
+        </w:rPr>
+        <w:t xml:space="preserve"> </w:t>
+      </w:r>
+      <w:r>
+        <w:rPr>
+          <w:color w:val="FF0000"/>
+          <w:sz w:val="24"/>
+          <w:szCs w:val="24"/>
+        </w:rPr>
+        <w:t xml:space="preserve">{% if </w:t>
+      </w:r>
+      <w:proofErr w:type="spellStart"/>
+      <w:r>
+        <w:rPr>
+          <w:color w:val="FF0000"/>
+          <w:sz w:val="24"/>
+          <w:szCs w:val="24"/>
+        </w:rPr>
+        <w:t>issue_type</w:t>
+      </w:r>
+      <w:proofErr w:type="spellEnd"/>
+      <w:r>
+        <w:rPr>
+          <w:color w:val="FF0000"/>
+          <w:sz w:val="24"/>
+          <w:szCs w:val="24"/>
+        </w:rPr>
+        <w:t xml:space="preserve"> == 'irresponsible_direction1' %} </w:t>
+      </w:r>
+      <w:r>
+        <w:rPr>
+          <w:b/>
+          <w:bCs/>
+          <w:sz w:val="24"/>
+          <w:szCs w:val="24"/>
+        </w:rPr>
+        <w:t>likely</w:t>
+      </w:r>
+      <w:r>
+        <w:rPr>
+          <w:sz w:val="24"/>
+          <w:szCs w:val="24"/>
+        </w:rPr>
+        <w:t xml:space="preserve"> </w:t>
+      </w:r>
+      <w:r>
+        <w:rPr>
+          <w:color w:val="FF0000"/>
+          <w:sz w:val="24"/>
+          <w:szCs w:val="24"/>
+        </w:rPr>
+        <w:t xml:space="preserve">{% </w:t>
+      </w:r>
+      <w:proofErr w:type="spellStart"/>
+      <w:r>
+        <w:rPr>
+          <w:color w:val="FF0000"/>
+          <w:sz w:val="24"/>
+          <w:szCs w:val="24"/>
+        </w:rPr>
+        <w:t>elif</w:t>
+      </w:r>
+      <w:proofErr w:type="spellEnd"/>
+      <w:r>
+        <w:rPr>
+          <w:color w:val="FF0000"/>
+          <w:sz w:val="24"/>
+          <w:szCs w:val="24"/>
+        </w:rPr>
+        <w:t xml:space="preserve"> </w:t>
+      </w:r>
+      <w:proofErr w:type="spellStart"/>
+      <w:r>
+        <w:rPr>
+          <w:color w:val="FF0000"/>
+          <w:sz w:val="24"/>
+          <w:szCs w:val="24"/>
+        </w:rPr>
+        <w:t>issue_type</w:t>
+      </w:r>
+      <w:proofErr w:type="spellEnd"/>
+      <w:r>
+        <w:rPr>
+          <w:color w:val="FF0000"/>
+          <w:sz w:val="24"/>
+          <w:szCs w:val="24"/>
+        </w:rPr>
+        <w:t xml:space="preserve"> == 'irresponsible_direction2' or </w:t>
+      </w:r>
+      <w:proofErr w:type="spellStart"/>
+      <w:r>
+        <w:rPr>
+          <w:color w:val="FF0000"/>
+          <w:sz w:val="24"/>
+          <w:szCs w:val="24"/>
+        </w:rPr>
+        <w:t>issue_type</w:t>
+      </w:r>
+      <w:proofErr w:type="spellEnd"/>
+      <w:r>
+        <w:rPr>
+          <w:color w:val="FF0000"/>
+          <w:sz w:val="24"/>
+          <w:szCs w:val="24"/>
+        </w:rPr>
+        <w:t xml:space="preserve"> == 'irresponsible_direction3' %} </w:t>
+      </w:r>
+      <w:r>
+        <w:rPr>
+          <w:sz w:val="24"/>
+          <w:szCs w:val="24"/>
+        </w:rPr>
+        <w:t xml:space="preserve">possible </w:t>
+      </w:r>
+      <w:r>
+        <w:rPr>
+          <w:color w:val="FF0000"/>
+          <w:sz w:val="24"/>
+          <w:szCs w:val="24"/>
+        </w:rPr>
+        <w:t>{% endif %}</w:t>
+      </w:r>
+      <w:r>
+        <w:rPr>
+          <w:sz w:val="24"/>
+          <w:szCs w:val="24"/>
+        </w:rPr>
+        <w:t xml:space="preserve"> </w:t>
+      </w:r>
+      <w:r>
+        <w:rPr>
+          <w:sz w:val="24"/>
+          <w:szCs w:val="24"/>
+        </w:rPr>
+        <w:t xml:space="preserve">that you are </w:t>
+      </w:r>
+      <w:r>
+        <w:rPr>
+          <w:sz w:val="24"/>
+          <w:szCs w:val="24"/>
+        </w:rPr>
+        <w:t xml:space="preserve">dealing with </w:t>
+      </w:r>
+      <w:r>
+        <w:rPr>
+          <w:sz w:val="24"/>
+          <w:szCs w:val="24"/>
+        </w:rPr>
+        <w:t>a responsible lending issue</w:t>
+      </w:r>
+      <w:r>
+        <w:rPr>
+          <w:sz w:val="24"/>
+          <w:szCs w:val="24"/>
+        </w:rPr>
+        <w:t>, you should</w:t>
+      </w:r>
+      <w:r>
+        <w:rPr>
+          <w:b/>
+          <w:bCs/>
+          <w:sz w:val="24"/>
+          <w:szCs w:val="24"/>
+        </w:rPr>
+        <w:t xml:space="preserve">: </w:t>
       </w:r>
     </w:p>
     <w:p>
       <w:pPr>
-        <w:pStyle w:val="ListParagraph"/>
-        <w:numPr>
-          <w:ilvl w:val="0"/>
-          <w:numId w:val="1"/>
-        </w:numPr>
-        <w:rPr>
-          <w:sz w:val="24"/>
-          <w:szCs w:val="24"/>
-        </w:rPr>
-      </w:pPr>
-      <w:r>
-        <w:rPr>
-          <w:sz w:val="24"/>
-          <w:szCs w:val="24"/>
-        </w:rPr>
-        <w:t xml:space="preserve">Our hardship calculator shows </w:t>
-      </w:r>
-      <w:r>
-        <w:rPr>
-          <w:sz w:val="24"/>
-          <w:szCs w:val="24"/>
-        </w:rPr>
-        <w:t xml:space="preserve">that </w:t>
-      </w:r>
-      <w:r>
-        <w:rPr>
-          <w:sz w:val="24"/>
-          <w:szCs w:val="24"/>
-        </w:rPr>
-        <w:t xml:space="preserve">you </w:t>
-      </w:r>
-      <w:r>
-        <w:rPr>
-          <w:sz w:val="24"/>
-          <w:szCs w:val="24"/>
-        </w:rPr>
-        <w:t xml:space="preserve">are </w:t>
-      </w:r>
-      <w:r>
-        <w:rPr>
-          <w:sz w:val="24"/>
-          <w:szCs w:val="24"/>
-        </w:rPr>
-        <w:t xml:space="preserve">below the Henderson Poverty </w:t>
-      </w:r>
-      <w:r>
-        <w:rPr>
-          <w:sz w:val="24"/>
-          <w:szCs w:val="24"/>
-        </w:rPr>
-        <w:t>Line</w:t>
-      </w:r>
-      <w:r>
-        <w:rPr>
-          <w:sz w:val="24"/>
-          <w:szCs w:val="24"/>
-        </w:rPr>
-        <w:t xml:space="preserve">, this is a </w:t>
-      </w:r>
-      <w:r>
-        <w:rPr>
-          <w:sz w:val="24"/>
-          <w:szCs w:val="24"/>
-          <w:u w:val="single"/>
-        </w:rPr>
-        <w:t>strong sign</w:t>
-      </w:r>
-      <w:r>
-        <w:rPr>
-          <w:sz w:val="24"/>
-          <w:szCs w:val="24"/>
-        </w:rPr>
-        <w:t xml:space="preserve"> that you are experiencing financial hardship. </w:t>
-      </w:r>
-      <w:r>
-        <w:rPr>
-          <w:color w:val="FF0000"/>
-          <w:sz w:val="24"/>
-          <w:szCs w:val="24"/>
-        </w:rPr>
-        <w:t>{</w:t>
-      </w:r>
-      <w:r>
-        <w:rPr>
-          <w:color w:val="FF0000"/>
-          <w:sz w:val="24"/>
-          <w:szCs w:val="24"/>
-        </w:rPr>
-        <w:t>% endif</w:t>
-      </w:r>
-      <w:r>
-        <w:rPr>
-          <w:color w:val="FF0000"/>
-          <w:sz w:val="24"/>
-          <w:szCs w:val="24"/>
-        </w:rPr>
-        <w:t xml:space="preserve"> %}</w:t>
-      </w:r>
+        <w:rPr>
+          <w:b/>
+          <w:bCs/>
+          <w:sz w:val="24"/>
+          <w:szCs w:val="24"/>
+        </w:rPr>
+      </w:pPr>
     </w:p>
     <w:p>
       <w:pPr>
-        <w:rPr>
-          <w:sz w:val="24"/>
-          <w:szCs w:val="24"/>
-        </w:rPr>
-      </w:pPr>
+        <w:keepNext/>
+        <w:rPr>
+          <w:sz w:val="24"/>
+          <w:szCs w:val="24"/>
+        </w:rPr>
+      </w:pPr>
+      <w:r>
+        <w:rPr>
+          <w:noProof/>
+        </w:rPr>
+        <w:drawing>
+          <wp:anchor distT="0" distB="0" distL="114300" distR="114300" simplePos="0" relativeHeight="251662336" behindDoc="0" locked="0" layoutInCell="1" allowOverlap="1" wp14:anchorId="1592DD54" wp14:editId="7B421A54">
+            <wp:simplePos x="0" y="0"/>
+            <wp:positionH relativeFrom="column">
+              <wp:posOffset>66675</wp:posOffset>
+            </wp:positionH>
+            <wp:positionV relativeFrom="paragraph">
+              <wp:posOffset>33655</wp:posOffset>
+            </wp:positionV>
+            <wp:extent cx="1733550" cy="1733550"/>
+            <wp:effectExtent l="0" t="0" r="0" b="0"/>
+            <wp:wrapSquare wrapText="bothSides"/>
+            <wp:docPr id="1296156893" name="Picture 1"/>
+            <wp:cNvGraphicFramePr>
+              <a:graphicFrameLocks xmlns:a="http://schemas.openxmlformats.org/drawingml/2006/main" noChangeAspect="1"/>
+            </wp:cNvGraphicFramePr>
+            <a:graphic xmlns:a="http://schemas.openxmlformats.org/drawingml/2006/main">
+              <a:graphicData uri="http://schemas.openxmlformats.org/drawingml/2006/picture">
+                <pic:pic xmlns:pic="http://schemas.openxmlformats.org/drawingml/2006/picture">
+                  <pic:nvPicPr>
+                    <pic:cNvPr id="1296156893" name="Picture 1"/>
+                    <pic:cNvPicPr>
+                      <a:picLocks noChangeAspect="1"/>
+                    </pic:cNvPicPr>
+                  </pic:nvPicPr>
+                  <pic:blipFill>
+                    <a:blip r:embed="rId16" cstate="print">
+                      <a:extLst>
+                        <a:ext uri="{28A0092B-C50C-407E-A947-70E740481C1C}">
+                          <a14:useLocalDpi xmlns:a14="http://schemas.microsoft.com/office/drawing/2010/main" val="0"/>
+                        </a:ext>
+                      </a:extLst>
+                    </a:blip>
+                    <a:srcRect/>
+                    <a:stretch>
+                      <a:fillRect/>
+                    </a:stretch>
+                  </pic:blipFill>
+                  <pic:spPr bwMode="auto">
+                    <a:xfrm>
+                      <a:off x="0" y="0"/>
+                      <a:ext cx="1733550" cy="1733550"/>
+                    </a:xfrm>
+                    <a:prstGeom prst="rect">
+                      <a:avLst/>
+                    </a:prstGeom>
+                    <a:noFill/>
+                    <a:ln>
+                      <a:noFill/>
+                    </a:ln>
+                  </pic:spPr>
+                </pic:pic>
+              </a:graphicData>
+            </a:graphic>
+          </wp:anchor>
+        </w:drawing>
+      </w:r>
+      <w:r>
+        <w:rPr>
+          <w:b/>
+          <w:bCs/>
+          <w:sz w:val="24"/>
+          <w:szCs w:val="24"/>
+        </w:rPr>
+        <w:t xml:space="preserve">Request your 'preliminary </w:t>
+      </w:r>
+      <w:r>
+        <w:rPr>
+          <w:b/>
+          <w:bCs/>
+          <w:sz w:val="24"/>
+          <w:szCs w:val="24"/>
+        </w:rPr>
+        <w:t xml:space="preserve">credit </w:t>
+      </w:r>
+      <w:r>
+        <w:rPr>
+          <w:b/>
+          <w:bCs/>
+          <w:sz w:val="24"/>
+          <w:szCs w:val="24"/>
+        </w:rPr>
+        <w:t>assessment' from your lender.</w:t>
+      </w:r>
+      <w:r>
+        <w:rPr>
+          <w:sz w:val="24"/>
+          <w:szCs w:val="24"/>
+        </w:rPr>
+        <w:t xml:space="preserve"> This form </w:t>
+      </w:r>
+      <w:r>
+        <w:rPr>
+          <w:sz w:val="24"/>
+          <w:szCs w:val="24"/>
+        </w:rPr>
+        <w:t>will provide evidence about the investigation conducted by your lender.</w:t>
+      </w:r>
     </w:p>
     <w:p>
       <w:pPr>
-        <w:pStyle w:val="Heading3"/>
-        <w:rPr>
-          <w:sz w:val="44"/>
-          <w:szCs w:val="44"/>
-        </w:rPr>
-      </w:pPr>
-      <w:r>
-        <w:rPr>
-          <w:sz w:val="44"/>
-          <w:szCs w:val="44"/>
-        </w:rPr>
-        <w:t>Next Steps</w:t>
+        <w:keepNext/>
+        <w:rPr>
+          <w:sz w:val="24"/>
+          <w:szCs w:val="24"/>
+        </w:rPr>
+      </w:pPr>
+      <w:r>
+        <w:rPr>
+          <w:sz w:val="24"/>
+          <w:szCs w:val="24"/>
+        </w:rPr>
+        <w:t xml:space="preserve">If you received your loan within the last 7 years, your lender must provide you with a free copy. </w:t>
       </w:r>
     </w:p>
     <w:p>
@@ -2103,34 +3095,87 @@
         </w:rPr>
       </w:pPr>
       <w:r>
-        <w:rPr>
-          <w:sz w:val="24"/>
-          <w:szCs w:val="24"/>
-        </w:rPr>
-        <w:t xml:space="preserve">Now you are aware that </w:t>
-      </w:r>
-      <w:r>
-        <w:rPr>
-          <w:sz w:val="24"/>
-          <w:szCs w:val="24"/>
-        </w:rPr>
-        <w:t>it is</w:t>
-      </w:r>
-      <w:r>
-        <w:rPr>
-          <w:sz w:val="24"/>
-          <w:szCs w:val="24"/>
-        </w:rPr>
-        <w:t xml:space="preserve"> </w:t>
-      </w:r>
-      <w:r>
-        <w:rPr>
-          <w:color w:val="FF0000"/>
-          <w:sz w:val="24"/>
-          <w:szCs w:val="24"/>
-        </w:rPr>
-        <w:t xml:space="preserve">{% if issue_type == 'irresponsible_direction1' %} </w:t>
-      </w:r>
+        <w:t xml:space="preserve"> </w:t>
+      </w:r>
+    </w:p>
+    <w:p>
+      <w:pPr>
+        <w:rPr>
+          <w:sz w:val="24"/>
+          <w:szCs w:val="24"/>
+        </w:rPr>
+      </w:pPr>
+      <w:r>
+        <w:rPr>
+          <w:noProof/>
+          <w:sz w:val="24"/>
+          <w:szCs w:val="24"/>
+        </w:rPr>
+        <w:drawing>
+          <wp:anchor distT="0" distB="0" distL="114300" distR="114300" simplePos="0" relativeHeight="251663360" behindDoc="0" locked="0" layoutInCell="1" allowOverlap="1" wp14:anchorId="44704EE1" wp14:editId="429E434C">
+            <wp:simplePos x="0" y="0"/>
+            <wp:positionH relativeFrom="column">
+              <wp:posOffset>66675</wp:posOffset>
+            </wp:positionH>
+            <wp:positionV relativeFrom="paragraph">
+              <wp:posOffset>268605</wp:posOffset>
+            </wp:positionV>
+            <wp:extent cx="1733550" cy="1733550"/>
+            <wp:effectExtent l="0" t="0" r="0" b="0"/>
+            <wp:wrapSquare wrapText="bothSides"/>
+            <wp:docPr id="752529396" name="Picture 4" descr="A person sitting at a table with a tablet&#10;&#10;Description automatically generated with low confidence"/>
+            <wp:cNvGraphicFramePr>
+              <a:graphicFrameLocks xmlns:a="http://schemas.openxmlformats.org/drawingml/2006/main" noChangeAspect="1"/>
+            </wp:cNvGraphicFramePr>
+            <a:graphic xmlns:a="http://schemas.openxmlformats.org/drawingml/2006/main">
+              <a:graphicData uri="http://schemas.openxmlformats.org/drawingml/2006/picture">
+                <pic:pic xmlns:pic="http://schemas.openxmlformats.org/drawingml/2006/picture">
+                  <pic:nvPicPr>
+                    <pic:cNvPr id="752529396" name="Picture 4" descr="A person sitting at a table with a tablet&#10;&#10;Description automatically generated with low confidence"/>
+                    <pic:cNvPicPr>
+                      <a:picLocks noChangeAspect="1"/>
+                    </pic:cNvPicPr>
+                  </pic:nvPicPr>
+                  <pic:blipFill>
+                    <a:blip r:embed="rId17" cstate="print">
+                      <a:extLst>
+                        <a:ext uri="{28A0092B-C50C-407E-A947-70E740481C1C}">
+                          <a14:useLocalDpi xmlns:a14="http://schemas.microsoft.com/office/drawing/2010/main" val="0"/>
+                        </a:ext>
+                      </a:extLst>
+                    </a:blip>
+                    <a:srcRect/>
+                    <a:stretch>
+                      <a:fillRect/>
+                    </a:stretch>
+                  </pic:blipFill>
+                  <pic:spPr bwMode="auto">
+                    <a:xfrm>
+                      <a:off x="0" y="0"/>
+                      <a:ext cx="1733550" cy="1733550"/>
+                    </a:xfrm>
+                    <a:prstGeom prst="rect">
+                      <a:avLst/>
+                    </a:prstGeom>
+                    <a:noFill/>
+                    <a:ln>
+                      <a:noFill/>
+                    </a:ln>
+                  </pic:spPr>
+                </pic:pic>
+              </a:graphicData>
+            </a:graphic>
+          </wp:anchor>
+        </w:drawing>
+      </w:r>
+    </w:p>
+    <w:p>
+      <w:pPr>
+        <w:rPr>
+          <w:sz w:val="24"/>
+          <w:szCs w:val="24"/>
+        </w:rPr>
+      </w:pPr>
       <w:r>
         <w:rPr>
           <w:b/>
@@ -2138,73 +3183,7 @@
           <w:sz w:val="24"/>
           <w:szCs w:val="24"/>
         </w:rPr>
-        <w:t>likely</w:t>
-      </w:r>
-      <w:r>
-        <w:rPr>
-          <w:sz w:val="24"/>
-          <w:szCs w:val="24"/>
-        </w:rPr>
-        <w:t xml:space="preserve"> </w:t>
-      </w:r>
-      <w:r>
-        <w:rPr>
-          <w:color w:val="FF0000"/>
-          <w:sz w:val="24"/>
-          <w:szCs w:val="24"/>
-        </w:rPr>
-        <w:t xml:space="preserve">{% elif issue_type == 'irresponsible_direction2' or issue_type == 'irresponsible_direction3' %} </w:t>
-      </w:r>
-      <w:r>
-        <w:rPr>
-          <w:sz w:val="24"/>
-          <w:szCs w:val="24"/>
-        </w:rPr>
-        <w:lastRenderedPageBreak/>
-        <w:t xml:space="preserve">possible </w:t>
-      </w:r>
-      <w:r>
-        <w:rPr>
-          <w:color w:val="FF0000"/>
-          <w:sz w:val="24"/>
-          <w:szCs w:val="24"/>
-        </w:rPr>
-        <w:t>{% endif %}</w:t>
-      </w:r>
-      <w:r>
-        <w:rPr>
-          <w:sz w:val="24"/>
-          <w:szCs w:val="24"/>
-        </w:rPr>
-        <w:t xml:space="preserve"> </w:t>
-      </w:r>
-      <w:r>
-        <w:rPr>
-          <w:sz w:val="24"/>
-          <w:szCs w:val="24"/>
-        </w:rPr>
-        <w:t xml:space="preserve">that you are </w:t>
-      </w:r>
-      <w:r>
-        <w:rPr>
-          <w:sz w:val="24"/>
-          <w:szCs w:val="24"/>
-        </w:rPr>
-        <w:t xml:space="preserve">dealing with </w:t>
-      </w:r>
-      <w:r>
-        <w:rPr>
-          <w:sz w:val="24"/>
-          <w:szCs w:val="24"/>
-        </w:rPr>
-        <w:t>a responsible lending issue</w:t>
-      </w:r>
-      <w:r>
-        <w:rPr>
-          <w:sz w:val="24"/>
-          <w:szCs w:val="24"/>
-        </w:rPr>
-        <w:t xml:space="preserve">, you should </w:t>
+        <w:t xml:space="preserve">Seek legal help. </w:t>
       </w:r>
       <w:r>
         <w:rPr>
@@ -2213,14 +3192,28 @@
           <w:sz w:val="24"/>
           <w:szCs w:val="24"/>
         </w:rPr>
-        <w:t>seek legal help</w:t>
-      </w:r>
-      <w:r>
-        <w:rPr>
-          <w:sz w:val="24"/>
-          <w:szCs w:val="24"/>
-        </w:rPr>
-        <w:t xml:space="preserve">. </w:t>
+        <w:br/>
+      </w:r>
+      <w:r>
+        <w:rPr>
+          <w:sz w:val="24"/>
+          <w:szCs w:val="24"/>
+        </w:rPr>
+        <w:t>T</w:t>
+      </w:r>
+      <w:r>
+        <w:rPr>
+          <w:sz w:val="24"/>
+          <w:szCs w:val="24"/>
+        </w:rPr>
+        <w:t xml:space="preserve">he Consumer Credit Law Centre </w:t>
+      </w:r>
+      <w:r>
+        <w:rPr>
+          <w:sz w:val="24"/>
+          <w:szCs w:val="24"/>
+        </w:rPr>
+        <w:t xml:space="preserve">may be able to provide help if you are in South Australia. </w:t>
       </w:r>
     </w:p>
     <w:p>
@@ -2230,158 +3223,12 @@
           <w:szCs w:val="24"/>
         </w:rPr>
       </w:pPr>
-      <w:hyperlink r:id="rId8" w:history="1">
-        <w:r>
-          <w:rPr>
-            <w:rStyle w:val="Hyperlink"/>
-            <w:sz w:val="24"/>
-            <w:szCs w:val="24"/>
-          </w:rPr>
-          <w:t>The Consumer Credit Law Centre of South</w:t>
-        </w:r>
-        <w:r>
-          <w:rPr>
-            <w:rStyle w:val="Hyperlink"/>
-            <w:sz w:val="24"/>
-            <w:szCs w:val="24"/>
-          </w:rPr>
-          <w:t xml:space="preserve"> </w:t>
-        </w:r>
-        <w:r>
-          <w:rPr>
-            <w:rStyle w:val="Hyperlink"/>
-            <w:sz w:val="24"/>
-            <w:szCs w:val="24"/>
-          </w:rPr>
-          <w:t>Australia</w:t>
-        </w:r>
-      </w:hyperlink>
-      <w:r>
-        <w:rPr>
-          <w:sz w:val="24"/>
-          <w:szCs w:val="24"/>
-        </w:rPr>
-        <w:t xml:space="preserve"> may be able to provide help if you </w:t>
-      </w:r>
-      <w:r>
-        <w:rPr>
-          <w:sz w:val="24"/>
-          <w:szCs w:val="24"/>
-        </w:rPr>
-        <w:t>are in</w:t>
-      </w:r>
-      <w:r>
-        <w:rPr>
-          <w:sz w:val="24"/>
-          <w:szCs w:val="24"/>
-        </w:rPr>
-        <w:t xml:space="preserve"> South Australia. </w:t>
-      </w:r>
-    </w:p>
-    <w:p>
-      <w:pPr>
-        <w:rPr>
-          <w:sz w:val="24"/>
-          <w:szCs w:val="24"/>
-        </w:rPr>
-      </w:pPr>
-      <w:r>
-        <w:rPr>
-          <w:sz w:val="24"/>
-          <w:szCs w:val="24"/>
-        </w:rPr>
-        <w:t>You should also request your</w:t>
-      </w:r>
-      <w:r>
-        <w:rPr>
-          <w:sz w:val="24"/>
-          <w:szCs w:val="24"/>
-        </w:rPr>
-        <w:t xml:space="preserve"> 'preliminary assessment'</w:t>
-      </w:r>
-      <w:r>
-        <w:rPr>
-          <w:sz w:val="24"/>
-          <w:szCs w:val="24"/>
-        </w:rPr>
-        <w:t xml:space="preserve"> from your lender</w:t>
-      </w:r>
-      <w:r>
-        <w:rPr>
-          <w:sz w:val="24"/>
-          <w:szCs w:val="24"/>
-        </w:rPr>
-        <w:t xml:space="preserve">. </w:t>
-      </w:r>
-      <w:r>
-        <w:rPr>
-          <w:sz w:val="24"/>
-          <w:szCs w:val="24"/>
-        </w:rPr>
-        <w:t xml:space="preserve">This form </w:t>
-      </w:r>
-      <w:r>
-        <w:rPr>
-          <w:sz w:val="24"/>
-          <w:szCs w:val="24"/>
-        </w:rPr>
-        <w:t>can</w:t>
-      </w:r>
-      <w:r>
-        <w:rPr>
-          <w:sz w:val="24"/>
-          <w:szCs w:val="24"/>
-        </w:rPr>
-        <w:t xml:space="preserve"> help your lawyer </w:t>
-      </w:r>
-      <w:r>
-        <w:rPr>
-          <w:sz w:val="24"/>
-          <w:szCs w:val="24"/>
-        </w:rPr>
-        <w:t xml:space="preserve">prove you should </w:t>
-      </w:r>
-      <w:r>
-        <w:rPr>
-          <w:sz w:val="24"/>
-          <w:szCs w:val="24"/>
-        </w:rPr>
-        <w:t>never</w:t>
-      </w:r>
-      <w:r>
-        <w:rPr>
-          <w:sz w:val="24"/>
-          <w:szCs w:val="24"/>
-        </w:rPr>
-        <w:t xml:space="preserve"> have been given your loan.</w:t>
-      </w:r>
-      <w:r>
-        <w:rPr>
-          <w:sz w:val="24"/>
-          <w:szCs w:val="24"/>
-        </w:rPr>
-        <w:t xml:space="preserve"> </w:t>
-      </w:r>
-      <w:r>
-        <w:rPr>
-          <w:sz w:val="24"/>
-          <w:szCs w:val="24"/>
-        </w:rPr>
-        <w:t xml:space="preserve">If you received your loan within the last 7 </w:t>
-      </w:r>
-      <w:r>
-        <w:rPr>
-          <w:sz w:val="24"/>
-          <w:szCs w:val="24"/>
-        </w:rPr>
-        <w:t>years,</w:t>
-      </w:r>
-      <w:r>
-        <w:rPr>
-          <w:sz w:val="24"/>
-          <w:szCs w:val="24"/>
-        </w:rPr>
-        <w:t xml:space="preserve"> your lender must provide you with a free copy. </w:t>
+      <w:r>
+        <w:rPr>
+          <w:sz w:val="24"/>
+          <w:szCs w:val="24"/>
+        </w:rPr>
+        <w:t>When you seek legal help, bring this document and your preliminary assessment with you as a helpful starting point.</w:t>
       </w:r>
     </w:p>
     <w:p>

</xml_diff>

<commit_message>
including feedback from S2
</commit_message>
<xml_diff>
--- a/docassemble/LLAW33012023S1UC2/data/templates/UC2_Jinja.docx
+++ b/docassemble/LLAW33012023S1UC2/data/templates/UC2_Jinja.docx
@@ -167,25 +167,7 @@
           <w:sz w:val="24"/>
           <w:szCs w:val="24"/>
         </w:rPr>
-        <w:t xml:space="preserve">if </w:t>
-      </w:r>
-      <w:proofErr w:type="spellStart"/>
-      <w:r>
-        <w:rPr>
-          <w:color w:val="FF0000"/>
-          <w:sz w:val="24"/>
-          <w:szCs w:val="24"/>
-        </w:rPr>
-        <w:t>issue_type</w:t>
-      </w:r>
-      <w:proofErr w:type="spellEnd"/>
-      <w:r>
-        <w:rPr>
-          <w:color w:val="FF0000"/>
-          <w:sz w:val="24"/>
-          <w:szCs w:val="24"/>
-        </w:rPr>
-        <w:t xml:space="preserve"> == 'irresponsible_direction1'</w:t>
+        <w:t>if issue_type == 'irresponsible_direction1'</w:t>
       </w:r>
       <w:r>
         <w:rPr>
@@ -252,59 +234,13 @@
         </w:rPr>
         <w:t xml:space="preserve"> </w:t>
       </w:r>
-      <w:proofErr w:type="spellStart"/>
-      <w:r>
-        <w:rPr>
-          <w:color w:val="FF0000"/>
-          <w:sz w:val="24"/>
-          <w:szCs w:val="24"/>
-        </w:rPr>
-        <w:t>elif</w:t>
-      </w:r>
-      <w:proofErr w:type="spellEnd"/>
-      <w:r>
-        <w:rPr>
-          <w:color w:val="FF0000"/>
-          <w:sz w:val="24"/>
-          <w:szCs w:val="24"/>
-        </w:rPr>
-        <w:t xml:space="preserve"> </w:t>
-      </w:r>
-      <w:proofErr w:type="spellStart"/>
-      <w:r>
-        <w:rPr>
-          <w:color w:val="FF0000"/>
-          <w:sz w:val="24"/>
-          <w:szCs w:val="24"/>
-        </w:rPr>
-        <w:t>issue_type</w:t>
-      </w:r>
-      <w:proofErr w:type="spellEnd"/>
-      <w:r>
-        <w:rPr>
-          <w:color w:val="FF0000"/>
-          <w:sz w:val="24"/>
-          <w:szCs w:val="24"/>
-        </w:rPr>
-        <w:t xml:space="preserve"> == 'irresponsible_direction2' or </w:t>
-      </w:r>
-      <w:proofErr w:type="spellStart"/>
-      <w:r>
-        <w:rPr>
-          <w:color w:val="FF0000"/>
-          <w:sz w:val="24"/>
-          <w:szCs w:val="24"/>
-        </w:rPr>
-        <w:t>issue_type</w:t>
-      </w:r>
-      <w:proofErr w:type="spellEnd"/>
-      <w:r>
-        <w:rPr>
-          <w:color w:val="FF0000"/>
-          <w:sz w:val="24"/>
-          <w:szCs w:val="24"/>
-        </w:rPr>
-        <w:t xml:space="preserve"> == 'irresponsible_direction3'</w:t>
+      <w:r>
+        <w:rPr>
+          <w:color w:val="FF0000"/>
+          <w:sz w:val="24"/>
+          <w:szCs w:val="24"/>
+        </w:rPr>
+        <w:t>elif issue_type == 'irresponsible_direction2' or issue_type == 'irresponsible_direction3'</w:t>
       </w:r>
       <w:r>
         <w:rPr>
@@ -396,79 +332,7 @@
           <w:sz w:val="24"/>
           <w:szCs w:val="24"/>
         </w:rPr>
-        <w:t xml:space="preserve">{% if </w:t>
-      </w:r>
-      <w:proofErr w:type="spellStart"/>
-      <w:r>
-        <w:rPr>
-          <w:color w:val="FF0000"/>
-          <w:sz w:val="24"/>
-          <w:szCs w:val="24"/>
-        </w:rPr>
-        <w:t>asked_why</w:t>
-      </w:r>
-      <w:proofErr w:type="spellEnd"/>
-      <w:r>
-        <w:rPr>
-          <w:color w:val="FF0000"/>
-          <w:sz w:val="24"/>
-          <w:szCs w:val="24"/>
-        </w:rPr>
-        <w:t xml:space="preserve"> or </w:t>
-      </w:r>
-      <w:proofErr w:type="spellStart"/>
-      <w:r>
-        <w:rPr>
-          <w:color w:val="FF0000"/>
-          <w:sz w:val="24"/>
-          <w:szCs w:val="24"/>
-        </w:rPr>
-        <w:t>asked_situation</w:t>
-      </w:r>
-      <w:proofErr w:type="spellEnd"/>
-      <w:r>
-        <w:rPr>
-          <w:color w:val="FF0000"/>
-          <w:sz w:val="24"/>
-          <w:szCs w:val="24"/>
-        </w:rPr>
-        <w:t xml:space="preserve"> or </w:t>
-      </w:r>
-      <w:proofErr w:type="spellStart"/>
-      <w:r>
-        <w:rPr>
-          <w:color w:val="FF0000"/>
-          <w:sz w:val="24"/>
-          <w:szCs w:val="24"/>
-        </w:rPr>
-        <w:t>statements_account</w:t>
-      </w:r>
-      <w:proofErr w:type="spellEnd"/>
-      <w:r>
-        <w:rPr>
-          <w:color w:val="FF0000"/>
-          <w:sz w:val="24"/>
-          <w:szCs w:val="24"/>
-        </w:rPr>
-        <w:t xml:space="preserve"> or </w:t>
-      </w:r>
-      <w:proofErr w:type="spellStart"/>
-      <w:r>
-        <w:rPr>
-          <w:color w:val="FF0000"/>
-          <w:sz w:val="24"/>
-          <w:szCs w:val="24"/>
-        </w:rPr>
-        <w:t>actual_expenses</w:t>
-      </w:r>
-      <w:proofErr w:type="spellEnd"/>
-      <w:r>
-        <w:rPr>
-          <w:color w:val="FF0000"/>
-          <w:sz w:val="24"/>
-          <w:szCs w:val="24"/>
-        </w:rPr>
-        <w:t xml:space="preserve"> %}</w:t>
+        <w:t>{% if asked_why or asked_situation or statements_account or actual_expenses %}</w:t>
       </w:r>
     </w:p>
     <w:p>
@@ -655,25 +519,7 @@
           <w:sz w:val="24"/>
           <w:szCs w:val="24"/>
         </w:rPr>
-        <w:t xml:space="preserve">{% if </w:t>
-      </w:r>
-      <w:proofErr w:type="spellStart"/>
-      <w:r>
-        <w:rPr>
-          <w:color w:val="FF0000"/>
-          <w:sz w:val="24"/>
-          <w:szCs w:val="24"/>
-        </w:rPr>
-        <w:t>asked_why</w:t>
-      </w:r>
-      <w:proofErr w:type="spellEnd"/>
-      <w:r>
-        <w:rPr>
-          <w:color w:val="FF0000"/>
-          <w:sz w:val="24"/>
-          <w:szCs w:val="24"/>
-        </w:rPr>
-        <w:t xml:space="preserve"> %}</w:t>
+        <w:t>{% if asked_why %}</w:t>
       </w:r>
     </w:p>
     <w:p>
@@ -724,25 +570,7 @@
           <w:sz w:val="24"/>
           <w:szCs w:val="24"/>
         </w:rPr>
-        <w:t xml:space="preserve">{% if </w:t>
-      </w:r>
-      <w:proofErr w:type="spellStart"/>
-      <w:r>
-        <w:rPr>
-          <w:color w:val="FF0000"/>
-          <w:sz w:val="24"/>
-          <w:szCs w:val="24"/>
-        </w:rPr>
-        <w:t>asked_situation</w:t>
-      </w:r>
-      <w:proofErr w:type="spellEnd"/>
-      <w:r>
-        <w:rPr>
-          <w:color w:val="FF0000"/>
-          <w:sz w:val="24"/>
-          <w:szCs w:val="24"/>
-        </w:rPr>
-        <w:t xml:space="preserve"> %}</w:t>
+        <w:t>{% if asked_situation %}</w:t>
       </w:r>
     </w:p>
     <w:p>
@@ -793,25 +621,7 @@
           <w:sz w:val="24"/>
           <w:szCs w:val="24"/>
         </w:rPr>
-        <w:t xml:space="preserve">{% if </w:t>
-      </w:r>
-      <w:proofErr w:type="spellStart"/>
-      <w:r>
-        <w:rPr>
-          <w:color w:val="FF0000"/>
-          <w:sz w:val="24"/>
-          <w:szCs w:val="24"/>
-        </w:rPr>
-        <w:t>statements_account</w:t>
-      </w:r>
-      <w:proofErr w:type="spellEnd"/>
-      <w:r>
-        <w:rPr>
-          <w:color w:val="FF0000"/>
-          <w:sz w:val="24"/>
-          <w:szCs w:val="24"/>
-        </w:rPr>
-        <w:t xml:space="preserve"> %}</w:t>
+        <w:t>{% if statements_account %}</w:t>
       </w:r>
     </w:p>
     <w:p>
@@ -862,25 +672,7 @@
           <w:sz w:val="24"/>
           <w:szCs w:val="24"/>
         </w:rPr>
-        <w:t xml:space="preserve">{% if </w:t>
-      </w:r>
-      <w:proofErr w:type="spellStart"/>
-      <w:r>
-        <w:rPr>
-          <w:color w:val="FF0000"/>
-          <w:sz w:val="24"/>
-          <w:szCs w:val="24"/>
-        </w:rPr>
-        <w:t>actual_expenses</w:t>
-      </w:r>
-      <w:proofErr w:type="spellEnd"/>
-      <w:r>
-        <w:rPr>
-          <w:color w:val="FF0000"/>
-          <w:sz w:val="24"/>
-          <w:szCs w:val="24"/>
-        </w:rPr>
-        <w:t xml:space="preserve"> %}</w:t>
+        <w:t>{% if actual_expenses %}</w:t>
       </w:r>
     </w:p>
     <w:p>
@@ -907,7 +699,23 @@
           <w:sz w:val="24"/>
           <w:szCs w:val="24"/>
         </w:rPr>
-        <w:t>our lender did not ask you about your actual living expenses, or obtain statements of your expenses before giving you the loan.</w:t>
+        <w:t xml:space="preserve">our lender did not ask you about your actual living </w:t>
+      </w:r>
+      <w:proofErr w:type="gramStart"/>
+      <w:r>
+        <w:rPr>
+          <w:sz w:val="24"/>
+          <w:szCs w:val="24"/>
+        </w:rPr>
+        <w:t>expenses, or</w:t>
+      </w:r>
+      <w:proofErr w:type="gramEnd"/>
+      <w:r>
+        <w:rPr>
+          <w:sz w:val="24"/>
+          <w:szCs w:val="24"/>
+        </w:rPr>
+        <w:t xml:space="preserve"> obtain statements of your expenses before giving you the loan.</w:t>
       </w:r>
       <w:r>
         <w:rPr>
@@ -1499,36 +1307,8 @@
           <w:sz w:val="24"/>
           <w:szCs w:val="24"/>
         </w:rPr>
-        <w:t xml:space="preserve">% if </w:t>
-      </w:r>
-      <w:proofErr w:type="spellStart"/>
-      <w:r>
-        <w:rPr>
-          <w:color w:val="FF0000"/>
-          <w:sz w:val="24"/>
-          <w:szCs w:val="24"/>
-        </w:rPr>
-        <w:t>interest_only</w:t>
-      </w:r>
-      <w:proofErr w:type="spellEnd"/>
-      <w:r>
-        <w:rPr>
-          <w:color w:val="FF0000"/>
-          <w:sz w:val="24"/>
-          <w:szCs w:val="24"/>
-        </w:rPr>
-        <w:t xml:space="preserve"> or </w:t>
-      </w:r>
-      <w:proofErr w:type="spellStart"/>
-      <w:r>
-        <w:rPr>
-          <w:color w:val="FF0000"/>
-          <w:sz w:val="24"/>
-          <w:szCs w:val="24"/>
-        </w:rPr>
-        <w:t>investment_property</w:t>
-      </w:r>
-      <w:proofErr w:type="spellEnd"/>
+        <w:t>% if interest_only or investment_property</w:t>
+      </w:r>
       <w:r>
         <w:rPr>
           <w:color w:val="FF0000"/>
@@ -1771,18 +1551,8 @@
           <w:sz w:val="24"/>
           <w:szCs w:val="24"/>
         </w:rPr>
-        <w:t xml:space="preserve">% if </w:t>
-      </w:r>
-      <w:proofErr w:type="spellStart"/>
-      <w:r>
-        <w:rPr>
-          <w:color w:val="FF0000"/>
-          <w:sz w:val="24"/>
-          <w:szCs w:val="24"/>
-        </w:rPr>
-        <w:t>interest_only</w:t>
-      </w:r>
-      <w:proofErr w:type="spellEnd"/>
+        <w:t>% if interest_only</w:t>
+      </w:r>
       <w:r>
         <w:rPr>
           <w:color w:val="FF0000"/>
@@ -1880,18 +1650,8 @@
           <w:sz w:val="24"/>
           <w:szCs w:val="24"/>
         </w:rPr>
-        <w:t xml:space="preserve">if </w:t>
-      </w:r>
-      <w:proofErr w:type="spellStart"/>
-      <w:r>
-        <w:rPr>
-          <w:color w:val="FF0000"/>
-          <w:sz w:val="24"/>
-          <w:szCs w:val="24"/>
-        </w:rPr>
-        <w:t>investment_property</w:t>
-      </w:r>
-      <w:proofErr w:type="spellEnd"/>
+        <w:t>if investment_property</w:t>
+      </w:r>
       <w:r>
         <w:rPr>
           <w:color w:val="FF0000"/>
@@ -1973,36 +1733,8 @@
           <w:sz w:val="24"/>
           <w:szCs w:val="24"/>
         </w:rPr>
-        <w:t xml:space="preserve">% if poverty or </w:t>
-      </w:r>
-      <w:proofErr w:type="spellStart"/>
-      <w:r>
-        <w:rPr>
-          <w:color w:val="FF0000"/>
-          <w:sz w:val="24"/>
-          <w:szCs w:val="24"/>
-        </w:rPr>
-        <w:t>substantial_hardship_indicator</w:t>
-      </w:r>
-      <w:proofErr w:type="spellEnd"/>
-      <w:r>
-        <w:rPr>
-          <w:color w:val="FF0000"/>
-          <w:sz w:val="24"/>
-          <w:szCs w:val="24"/>
-        </w:rPr>
-        <w:t xml:space="preserve"> or </w:t>
-      </w:r>
-      <w:proofErr w:type="spellStart"/>
-      <w:r>
-        <w:rPr>
-          <w:color w:val="FF0000"/>
-          <w:sz w:val="24"/>
-          <w:szCs w:val="24"/>
-        </w:rPr>
-        <w:t>other_loans</w:t>
-      </w:r>
-      <w:proofErr w:type="spellEnd"/>
+        <w:t>% if poverty or substantial_hardship_indicator or other_loans</w:t>
+      </w:r>
       <w:r>
         <w:rPr>
           <w:color w:val="FF0000"/>
@@ -2194,36 +1926,16 @@
           <w:sz w:val="24"/>
           <w:szCs w:val="24"/>
         </w:rPr>
-        <w:t xml:space="preserve">% if </w:t>
-      </w:r>
-      <w:proofErr w:type="spellStart"/>
-      <w:r>
-        <w:rPr>
-          <w:color w:val="FF0000"/>
-          <w:sz w:val="24"/>
-          <w:szCs w:val="24"/>
-        </w:rPr>
-        <w:t>substantial_hardship_indicator</w:t>
-      </w:r>
-      <w:proofErr w:type="spellEnd"/>
-      <w:r>
-        <w:rPr>
-          <w:color w:val="FF0000"/>
-          <w:sz w:val="24"/>
-          <w:szCs w:val="24"/>
-        </w:rPr>
-        <w:t xml:space="preserve"> or </w:t>
-      </w:r>
-      <w:proofErr w:type="spellStart"/>
-      <w:r>
-        <w:rPr>
-          <w:color w:val="FF0000"/>
-          <w:sz w:val="24"/>
-          <w:szCs w:val="24"/>
-        </w:rPr>
-        <w:t>other_loans</w:t>
-      </w:r>
-      <w:proofErr w:type="spellEnd"/>
+        <w:t>% if substantial_hardship_indicator</w:t>
+      </w:r>
+      <w:r>
+        <w:rPr>
+          <w:color w:val="FF0000"/>
+          <w:sz w:val="24"/>
+          <w:szCs w:val="24"/>
+        </w:rPr>
+        <w:t xml:space="preserve"> or other_loans</w:t>
+      </w:r>
       <w:r>
         <w:rPr>
           <w:color w:val="FF0000"/>
@@ -2341,18 +2053,8 @@
           <w:sz w:val="24"/>
           <w:szCs w:val="24"/>
         </w:rPr>
-        <w:t xml:space="preserve">% if </w:t>
-      </w:r>
-      <w:proofErr w:type="spellStart"/>
-      <w:r>
-        <w:rPr>
-          <w:color w:val="FF0000"/>
-          <w:sz w:val="24"/>
-          <w:szCs w:val="24"/>
-        </w:rPr>
-        <w:t>substantial_hardship_indicator</w:t>
-      </w:r>
-      <w:proofErr w:type="spellEnd"/>
+        <w:t>% if substantial_hardship_indicator</w:t>
+      </w:r>
       <w:r>
         <w:rPr>
           <w:color w:val="FF0000"/>
@@ -2516,18 +2218,8 @@
           <w:sz w:val="24"/>
           <w:szCs w:val="24"/>
         </w:rPr>
-        <w:t xml:space="preserve">% if </w:t>
-      </w:r>
-      <w:proofErr w:type="spellStart"/>
-      <w:r>
-        <w:rPr>
-          <w:color w:val="FF0000"/>
-          <w:sz w:val="24"/>
-          <w:szCs w:val="24"/>
-        </w:rPr>
-        <w:t>other_loans</w:t>
-      </w:r>
-      <w:proofErr w:type="spellEnd"/>
+        <w:t>% if other_loans</w:t>
+      </w:r>
       <w:r>
         <w:rPr>
           <w:color w:val="FF0000"/>
@@ -2545,6 +2237,7 @@
           <w:numId w:val="1"/>
         </w:numPr>
         <w:rPr>
+          <w:color w:val="000000" w:themeColor="text1"/>
           <w:sz w:val="24"/>
           <w:szCs w:val="24"/>
         </w:rPr>
@@ -2651,12 +2344,14 @@
           <w:numId w:val="1"/>
         </w:numPr>
         <w:rPr>
-          <w:sz w:val="24"/>
-          <w:szCs w:val="24"/>
-        </w:rPr>
-      </w:pPr>
-      <w:r>
-        <w:rPr>
+          <w:color w:val="000000" w:themeColor="text1"/>
+          <w:sz w:val="24"/>
+          <w:szCs w:val="24"/>
+        </w:rPr>
+      </w:pPr>
+      <w:r>
+        <w:rPr>
+          <w:color w:val="000000" w:themeColor="text1"/>
           <w:sz w:val="24"/>
           <w:szCs w:val="24"/>
         </w:rPr>
@@ -2664,6 +2359,7 @@
       </w:r>
       <w:r>
         <w:rPr>
+          <w:color w:val="000000" w:themeColor="text1"/>
           <w:sz w:val="24"/>
           <w:szCs w:val="24"/>
         </w:rPr>
@@ -2671,6 +2367,7 @@
       </w:r>
       <w:r>
         <w:rPr>
+          <w:color w:val="000000" w:themeColor="text1"/>
           <w:sz w:val="24"/>
           <w:szCs w:val="24"/>
         </w:rPr>
@@ -2678,6 +2375,7 @@
       </w:r>
       <w:r>
         <w:rPr>
+          <w:color w:val="000000" w:themeColor="text1"/>
           <w:sz w:val="24"/>
           <w:szCs w:val="24"/>
         </w:rPr>
@@ -2685,6 +2383,7 @@
       </w:r>
       <w:r>
         <w:rPr>
+          <w:color w:val="000000" w:themeColor="text1"/>
           <w:sz w:val="24"/>
           <w:szCs w:val="24"/>
         </w:rPr>
@@ -2692,6 +2391,7 @@
       </w:r>
       <w:r>
         <w:rPr>
+          <w:color w:val="000000" w:themeColor="text1"/>
           <w:sz w:val="24"/>
           <w:szCs w:val="24"/>
         </w:rPr>
@@ -2699,13 +2399,23 @@
       </w:r>
       <w:r>
         <w:rPr>
-          <w:sz w:val="24"/>
-          <w:szCs w:val="24"/>
-        </w:rPr>
-        <w:t xml:space="preserve">, this is a </w:t>
-      </w:r>
-      <w:r>
-        <w:rPr>
+          <w:color w:val="000000" w:themeColor="text1"/>
+          <w:sz w:val="24"/>
+          <w:szCs w:val="24"/>
+        </w:rPr>
+        <w:t xml:space="preserve">, </w:t>
+      </w:r>
+      <w:r>
+        <w:rPr>
+          <w:color w:val="000000" w:themeColor="text1"/>
+          <w:sz w:val="24"/>
+          <w:szCs w:val="24"/>
+        </w:rPr>
+        <w:t xml:space="preserve">this is a </w:t>
+      </w:r>
+      <w:r>
+        <w:rPr>
+          <w:color w:val="000000" w:themeColor="text1"/>
           <w:sz w:val="24"/>
           <w:szCs w:val="24"/>
           <w:u w:val="single"/>
@@ -2714,10 +2424,67 @@
       </w:r>
       <w:r>
         <w:rPr>
-          <w:sz w:val="24"/>
-          <w:szCs w:val="24"/>
-        </w:rPr>
-        <w:t xml:space="preserve"> that you are experiencing financial hardship. </w:t>
+          <w:color w:val="000000" w:themeColor="text1"/>
+          <w:sz w:val="24"/>
+          <w:szCs w:val="24"/>
+        </w:rPr>
+        <w:t xml:space="preserve"> that you are experiencing financial hardship.</w:t>
+      </w:r>
+      <w:r>
+        <w:rPr>
+          <w:color w:val="000000" w:themeColor="text1"/>
+          <w:sz w:val="24"/>
+          <w:szCs w:val="24"/>
+        </w:rPr>
+        <w:t xml:space="preserve"> The line is updated quarterly to reflect how much money an Australian needs each week</w:t>
+      </w:r>
+      <w:r>
+        <w:rPr>
+          <w:color w:val="000000" w:themeColor="text1"/>
+          <w:sz w:val="24"/>
+          <w:szCs w:val="24"/>
+        </w:rPr>
+        <w:t>. A</w:t>
+      </w:r>
+      <w:r>
+        <w:rPr>
+          <w:color w:val="000000" w:themeColor="text1"/>
+          <w:sz w:val="24"/>
+          <w:szCs w:val="24"/>
+        </w:rPr>
+        <w:t xml:space="preserve">s of the December </w:t>
+      </w:r>
+      <w:r>
+        <w:rPr>
+          <w:color w:val="000000" w:themeColor="text1"/>
+          <w:sz w:val="24"/>
+          <w:szCs w:val="24"/>
+        </w:rPr>
+        <w:t>2022 quarter,</w:t>
+      </w:r>
+      <w:r>
+        <w:rPr>
+          <w:color w:val="000000" w:themeColor="text1"/>
+          <w:sz w:val="24"/>
+          <w:szCs w:val="24"/>
+        </w:rPr>
+        <w:t xml:space="preserve"> the amount was $611.27</w:t>
+      </w:r>
+      <w:r>
+        <w:rPr>
+          <w:color w:val="000000" w:themeColor="text1"/>
+          <w:sz w:val="24"/>
+          <w:szCs w:val="24"/>
+        </w:rPr>
+        <w:t>.</w:t>
+      </w:r>
+      <w:r>
+        <w:rPr>
+          <w:color w:val="000000" w:themeColor="text1"/>
+          <w:sz w:val="24"/>
+          <w:szCs w:val="24"/>
+        </w:rPr>
+        <w:t xml:space="preserve"> </w:t>
       </w:r>
       <w:r>
         <w:rPr>
@@ -2741,18 +2508,28 @@
           <w:sz w:val="24"/>
           <w:szCs w:val="24"/>
         </w:rPr>
-        <w:t xml:space="preserve"> %}</w:t>
-      </w:r>
-    </w:p>
-    <w:p>
-      <w:pPr>
-        <w:rPr>
-          <w:sz w:val="24"/>
-          <w:szCs w:val="24"/>
-        </w:rPr>
-      </w:pPr>
-      <w:r>
-        <w:rPr>
+        <w:t xml:space="preserve"> %</w:t>
+      </w:r>
+      <w:r>
+        <w:rPr>
+          <w:color w:val="FF0000"/>
+          <w:sz w:val="24"/>
+          <w:szCs w:val="24"/>
+        </w:rPr>
+        <w:t>}</w:t>
+      </w:r>
+    </w:p>
+    <w:p>
+      <w:pPr>
+        <w:rPr>
+          <w:color w:val="000000" w:themeColor="text1"/>
+          <w:sz w:val="24"/>
+          <w:szCs w:val="24"/>
+        </w:rPr>
+      </w:pPr>
+      <w:r>
+        <w:rPr>
+          <w:color w:val="FF0000"/>
           <w:sz w:val="24"/>
           <w:szCs w:val="24"/>
         </w:rPr>
@@ -2761,17 +2538,19 @@
     </w:p>
     <w:p>
       <w:pPr>
-        <w:pStyle w:val="Heading3"/>
-        <w:rPr>
-          <w:sz w:val="44"/>
-          <w:szCs w:val="44"/>
-        </w:rPr>
-      </w:pPr>
-      <w:r>
-        <w:rPr>
-          <w:sz w:val="44"/>
-          <w:szCs w:val="44"/>
-        </w:rPr>
+        <w:pStyle w:val="Heading1"/>
+        <w:rPr>
+          <w:color w:val="000000" w:themeColor="text1"/>
+          <w:sz w:val="32"/>
+          <w:szCs w:val="32"/>
+        </w:rPr>
+      </w:pPr>
+      <w:r>
+        <w:rPr>
+          <w:sz w:val="28"/>
+          <w:szCs w:val="28"/>
+        </w:rPr>
+        <w:lastRenderedPageBreak/>
         <w:t>Next Steps</w:t>
       </w:r>
     </w:p>
@@ -2812,25 +2591,7 @@
           <w:sz w:val="24"/>
           <w:szCs w:val="24"/>
         </w:rPr>
-        <w:t xml:space="preserve">{% if </w:t>
-      </w:r>
-      <w:proofErr w:type="spellStart"/>
-      <w:r>
-        <w:rPr>
-          <w:color w:val="FF0000"/>
-          <w:sz w:val="24"/>
-          <w:szCs w:val="24"/>
-        </w:rPr>
-        <w:t>issue_type</w:t>
-      </w:r>
-      <w:proofErr w:type="spellEnd"/>
-      <w:r>
-        <w:rPr>
-          <w:color w:val="FF0000"/>
-          <w:sz w:val="24"/>
-          <w:szCs w:val="24"/>
-        </w:rPr>
-        <w:t xml:space="preserve"> == 'irresponsible_direction1' %} </w:t>
+        <w:t xml:space="preserve">{% if issue_type == 'irresponsible_direction1' %} </w:t>
       </w:r>
       <w:r>
         <w:rPr>
@@ -2854,61 +2615,7 @@
           <w:sz w:val="24"/>
           <w:szCs w:val="24"/>
         </w:rPr>
-        <w:t xml:space="preserve">{% </w:t>
-      </w:r>
-      <w:proofErr w:type="spellStart"/>
-      <w:r>
-        <w:rPr>
-          <w:color w:val="FF0000"/>
-          <w:sz w:val="24"/>
-          <w:szCs w:val="24"/>
-        </w:rPr>
-        <w:t>elif</w:t>
-      </w:r>
-      <w:proofErr w:type="spellEnd"/>
-      <w:r>
-        <w:rPr>
-          <w:color w:val="FF0000"/>
-          <w:sz w:val="24"/>
-          <w:szCs w:val="24"/>
-        </w:rPr>
-        <w:t xml:space="preserve"> </w:t>
-      </w:r>
-      <w:proofErr w:type="spellStart"/>
-      <w:r>
-        <w:rPr>
-          <w:color w:val="FF0000"/>
-          <w:sz w:val="24"/>
-          <w:szCs w:val="24"/>
-        </w:rPr>
-        <w:t>issue_type</w:t>
-      </w:r>
-      <w:proofErr w:type="spellEnd"/>
-      <w:r>
-        <w:rPr>
-          <w:color w:val="FF0000"/>
-          <w:sz w:val="24"/>
-          <w:szCs w:val="24"/>
-        </w:rPr>
-        <w:t xml:space="preserve"> == 'irresponsible_direction2' or </w:t>
-      </w:r>
-      <w:proofErr w:type="spellStart"/>
-      <w:r>
-        <w:rPr>
-          <w:color w:val="FF0000"/>
-          <w:sz w:val="24"/>
-          <w:szCs w:val="24"/>
-        </w:rPr>
-        <w:t>issue_type</w:t>
-      </w:r>
-      <w:proofErr w:type="spellEnd"/>
-      <w:r>
-        <w:rPr>
-          <w:color w:val="FF0000"/>
-          <w:sz w:val="24"/>
-          <w:szCs w:val="24"/>
-        </w:rPr>
-        <w:t xml:space="preserve"> == 'irresponsible_direction3' %} </w:t>
+        <w:t xml:space="preserve">{% elif issue_type == 'irresponsible_direction2' or issue_type == 'irresponsible_direction3' %} </w:t>
       </w:r>
       <w:r>
         <w:rPr>

</xml_diff>